<commit_message>
Authentication & Authorization first commit
</commit_message>
<xml_diff>
--- a/Stock_Exchange_Simulator_Documentation.docx
+++ b/Stock_Exchange_Simulator_Documentation.docx
@@ -853,6 +853,90 @@
           <w:sz w:val="28"/>
           <w:szCs w:val="28"/>
         </w:rPr>
+        <w:t xml:space="preserve"> install </w:t>
+      </w:r>
+      <w:proofErr w:type="spellStart"/>
+      <w:r>
+        <w:rPr>
+          <w:rFonts w:ascii="Courier New" w:hAnsi="Courier New" w:cs="Courier New"/>
+          <w:sz w:val="28"/>
+          <w:szCs w:val="28"/>
+        </w:rPr>
+        <w:t>axios</w:t>
+      </w:r>
+      <w:proofErr w:type="spellEnd"/>
+    </w:p>
+    <w:p>
+      <w:pPr>
+        <w:ind w:left="1440" w:firstLine="720"/>
+        <w:rPr>
+          <w:rFonts w:ascii="Courier New" w:hAnsi="Courier New" w:cs="Courier New"/>
+          <w:sz w:val="28"/>
+          <w:szCs w:val="28"/>
+        </w:rPr>
+      </w:pPr>
+      <w:proofErr w:type="spellStart"/>
+      <w:r>
+        <w:rPr>
+          <w:rFonts w:ascii="Courier New" w:hAnsi="Courier New" w:cs="Courier New"/>
+          <w:sz w:val="28"/>
+          <w:szCs w:val="28"/>
+        </w:rPr>
+        <w:t>npm</w:t>
+      </w:r>
+      <w:proofErr w:type="spellEnd"/>
+      <w:r>
+        <w:rPr>
+          <w:rFonts w:ascii="Courier New" w:hAnsi="Courier New" w:cs="Courier New"/>
+          <w:sz w:val="28"/>
+          <w:szCs w:val="28"/>
+        </w:rPr>
+        <w:t xml:space="preserve"> </w:t>
+      </w:r>
+      <w:proofErr w:type="spellStart"/>
+      <w:r>
+        <w:rPr>
+          <w:rFonts w:ascii="Courier New" w:hAnsi="Courier New" w:cs="Courier New"/>
+          <w:sz w:val="28"/>
+          <w:szCs w:val="28"/>
+        </w:rPr>
+        <w:t>i</w:t>
+      </w:r>
+      <w:proofErr w:type="spellEnd"/>
+      <w:r>
+        <w:rPr>
+          <w:rFonts w:ascii="Courier New" w:hAnsi="Courier New" w:cs="Courier New"/>
+          <w:sz w:val="28"/>
+          <w:szCs w:val="28"/>
+        </w:rPr>
+        <w:t xml:space="preserve"> @chakra-ui/react @emotion/react@^11 @emotion/styled@^11 framer-motion@^4</w:t>
+      </w:r>
+    </w:p>
+    <w:p>
+      <w:pPr>
+        <w:ind w:left="1440" w:firstLine="720"/>
+        <w:rPr>
+          <w:rFonts w:ascii="Courier New" w:hAnsi="Courier New" w:cs="Courier New"/>
+          <w:sz w:val="28"/>
+          <w:szCs w:val="28"/>
+        </w:rPr>
+      </w:pPr>
+      <w:proofErr w:type="spellStart"/>
+      <w:r>
+        <w:rPr>
+          <w:rFonts w:ascii="Courier New" w:hAnsi="Courier New" w:cs="Courier New"/>
+          <w:sz w:val="28"/>
+          <w:szCs w:val="28"/>
+        </w:rPr>
+        <w:t>npm</w:t>
+      </w:r>
+      <w:proofErr w:type="spellEnd"/>
+      <w:r>
+        <w:rPr>
+          <w:rFonts w:ascii="Courier New" w:hAnsi="Courier New" w:cs="Courier New"/>
+          <w:sz w:val="28"/>
+          <w:szCs w:val="28"/>
+        </w:rPr>
         <w:t xml:space="preserve"> install react-router-</w:t>
       </w:r>
       <w:proofErr w:type="spellStart"/>
@@ -919,35 +1003,15 @@
           <w:sz w:val="28"/>
           <w:szCs w:val="28"/>
         </w:rPr>
-        <w:t xml:space="preserve"> install @chakra-ui/gatsby-plugin</w:t>
-      </w:r>
-    </w:p>
-    <w:p>
-      <w:pPr>
-        <w:ind w:left="1440" w:firstLine="720"/>
-        <w:rPr>
-          <w:rFonts w:ascii="Courier New" w:hAnsi="Courier New" w:cs="Courier New"/>
-          <w:sz w:val="28"/>
-          <w:szCs w:val="28"/>
-        </w:rPr>
-      </w:pPr>
-      <w:proofErr w:type="spellStart"/>
-      <w:r>
-        <w:rPr>
-          <w:rFonts w:ascii="Courier New" w:hAnsi="Courier New" w:cs="Courier New"/>
-          <w:sz w:val="28"/>
-          <w:szCs w:val="28"/>
-        </w:rPr>
-        <w:t>npm</w:t>
-      </w:r>
-      <w:proofErr w:type="spellEnd"/>
-      <w:r>
-        <w:rPr>
-          <w:rFonts w:ascii="Courier New" w:hAnsi="Courier New" w:cs="Courier New"/>
-          <w:sz w:val="28"/>
-          <w:szCs w:val="28"/>
-        </w:rPr>
-        <w:t xml:space="preserve"> install md5</w:t>
+        <w:t xml:space="preserve"> install @chakra-ui</w:t>
+      </w:r>
+      <w:r>
+        <w:rPr>
+          <w:rFonts w:ascii="Courier New" w:hAnsi="Courier New" w:cs="Courier New"/>
+          <w:sz w:val="28"/>
+          <w:szCs w:val="28"/>
+        </w:rPr>
+        <w:t>/gatsby-plugin</w:t>
       </w:r>
     </w:p>
     <w:p>

</xml_diff>

<commit_message>
ReCharts & Yahoo API
</commit_message>
<xml_diff>
--- a/Stock_Exchange_Simulator_Documentation.docx
+++ b/Stock_Exchange_Simulator_Documentation.docx
@@ -20,21 +20,2779 @@
         <w:t>Stock Exchange Simulator Documentation</w:t>
       </w:r>
     </w:p>
+    <w:sdt>
+      <w:sdtPr>
+        <w:id w:val="469868859"/>
+        <w:docPartObj>
+          <w:docPartGallery w:val="Table of Contents"/>
+          <w:docPartUnique/>
+        </w:docPartObj>
+      </w:sdtPr>
+      <w:sdtEndPr>
+        <w:rPr>
+          <w:rFonts w:asciiTheme="minorHAnsi" w:eastAsiaTheme="minorHAnsi" w:hAnsiTheme="minorHAnsi" w:cstheme="minorBidi"/>
+          <w:b/>
+          <w:bCs/>
+          <w:noProof/>
+          <w:color w:val="auto"/>
+          <w:sz w:val="22"/>
+          <w:szCs w:val="22"/>
+        </w:rPr>
+      </w:sdtEndPr>
+      <w:sdtContent>
+        <w:p>
+          <w:pPr>
+            <w:pStyle w:val="TOCHeading"/>
+          </w:pPr>
+          <w:r>
+            <w:t>Contents</w:t>
+          </w:r>
+        </w:p>
+        <w:p>
+          <w:pPr>
+            <w:pStyle w:val="TOC1"/>
+            <w:tabs>
+              <w:tab w:val="right" w:leader="dot" w:pos="9350"/>
+            </w:tabs>
+            <w:rPr>
+              <w:rFonts w:eastAsiaTheme="minorEastAsia"/>
+              <w:noProof/>
+            </w:rPr>
+          </w:pPr>
+          <w:r>
+            <w:fldChar w:fldCharType="begin"/>
+          </w:r>
+          <w:r>
+            <w:instrText xml:space="preserve"> TOC \o "1-3" \h \z \u </w:instrText>
+          </w:r>
+          <w:r>
+            <w:fldChar w:fldCharType="separate"/>
+          </w:r>
+          <w:hyperlink w:anchor="_Toc80731669" w:history="1">
+            <w:r>
+              <w:rPr>
+                <w:rStyle w:val="Hyperlink"/>
+                <w:rFonts w:ascii="Courier New" w:hAnsi="Courier New" w:cs="Courier New"/>
+                <w:noProof/>
+              </w:rPr>
+              <w:t>What is JPA?</w:t>
+            </w:r>
+            <w:r>
+              <w:rPr>
+                <w:noProof/>
+                <w:webHidden/>
+              </w:rPr>
+              <w:tab/>
+            </w:r>
+            <w:r>
+              <w:rPr>
+                <w:noProof/>
+                <w:webHidden/>
+              </w:rPr>
+              <w:fldChar w:fldCharType="begin"/>
+            </w:r>
+            <w:r>
+              <w:rPr>
+                <w:noProof/>
+                <w:webHidden/>
+              </w:rPr>
+              <w:instrText xml:space="preserve"> PAGEREF _Toc80731669 \h </w:instrText>
+            </w:r>
+            <w:r>
+              <w:rPr>
+                <w:noProof/>
+                <w:webHidden/>
+              </w:rPr>
+            </w:r>
+            <w:r>
+              <w:rPr>
+                <w:noProof/>
+                <w:webHidden/>
+              </w:rPr>
+              <w:fldChar w:fldCharType="separate"/>
+            </w:r>
+            <w:r>
+              <w:rPr>
+                <w:noProof/>
+                <w:webHidden/>
+              </w:rPr>
+              <w:t>1</w:t>
+            </w:r>
+            <w:r>
+              <w:rPr>
+                <w:noProof/>
+                <w:webHidden/>
+              </w:rPr>
+              <w:fldChar w:fldCharType="end"/>
+            </w:r>
+          </w:hyperlink>
+        </w:p>
+        <w:p>
+          <w:pPr>
+            <w:pStyle w:val="TOC1"/>
+            <w:tabs>
+              <w:tab w:val="right" w:leader="dot" w:pos="9350"/>
+            </w:tabs>
+            <w:rPr>
+              <w:rFonts w:eastAsiaTheme="minorEastAsia"/>
+              <w:noProof/>
+            </w:rPr>
+          </w:pPr>
+          <w:hyperlink w:anchor="_Toc80731670" w:history="1">
+            <w:r>
+              <w:rPr>
+                <w:rStyle w:val="Hyperlink"/>
+                <w:rFonts w:ascii="Courier New" w:hAnsi="Courier New" w:cs="Courier New"/>
+                <w:noProof/>
+              </w:rPr>
+              <w:t>What is Hibernate?</w:t>
+            </w:r>
+            <w:r>
+              <w:rPr>
+                <w:noProof/>
+                <w:webHidden/>
+              </w:rPr>
+              <w:tab/>
+            </w:r>
+            <w:r>
+              <w:rPr>
+                <w:noProof/>
+                <w:webHidden/>
+              </w:rPr>
+              <w:fldChar w:fldCharType="begin"/>
+            </w:r>
+            <w:r>
+              <w:rPr>
+                <w:noProof/>
+                <w:webHidden/>
+              </w:rPr>
+              <w:instrText xml:space="preserve"> PAGEREF _Toc80731670 \h </w:instrText>
+            </w:r>
+            <w:r>
+              <w:rPr>
+                <w:noProof/>
+                <w:webHidden/>
+              </w:rPr>
+            </w:r>
+            <w:r>
+              <w:rPr>
+                <w:noProof/>
+                <w:webHidden/>
+              </w:rPr>
+              <w:fldChar w:fldCharType="separate"/>
+            </w:r>
+            <w:r>
+              <w:rPr>
+                <w:noProof/>
+                <w:webHidden/>
+              </w:rPr>
+              <w:t>2</w:t>
+            </w:r>
+            <w:r>
+              <w:rPr>
+                <w:noProof/>
+                <w:webHidden/>
+              </w:rPr>
+              <w:fldChar w:fldCharType="end"/>
+            </w:r>
+          </w:hyperlink>
+        </w:p>
+        <w:p>
+          <w:pPr>
+            <w:pStyle w:val="TOC1"/>
+            <w:tabs>
+              <w:tab w:val="right" w:leader="dot" w:pos="9350"/>
+            </w:tabs>
+            <w:rPr>
+              <w:rFonts w:eastAsiaTheme="minorEastAsia"/>
+              <w:noProof/>
+            </w:rPr>
+          </w:pPr>
+          <w:hyperlink w:anchor="_Toc80731671" w:history="1">
+            <w:r>
+              <w:rPr>
+                <w:rStyle w:val="Hyperlink"/>
+                <w:rFonts w:ascii="Courier New" w:hAnsi="Courier New" w:cs="Courier New"/>
+                <w:noProof/>
+              </w:rPr>
+              <w:t>What are JSON Web Tokens?</w:t>
+            </w:r>
+            <w:r>
+              <w:rPr>
+                <w:noProof/>
+                <w:webHidden/>
+              </w:rPr>
+              <w:tab/>
+            </w:r>
+            <w:r>
+              <w:rPr>
+                <w:noProof/>
+                <w:webHidden/>
+              </w:rPr>
+              <w:fldChar w:fldCharType="begin"/>
+            </w:r>
+            <w:r>
+              <w:rPr>
+                <w:noProof/>
+                <w:webHidden/>
+              </w:rPr>
+              <w:instrText xml:space="preserve"> PAGEREF _Toc80731671 \h </w:instrText>
+            </w:r>
+            <w:r>
+              <w:rPr>
+                <w:noProof/>
+                <w:webHidden/>
+              </w:rPr>
+            </w:r>
+            <w:r>
+              <w:rPr>
+                <w:noProof/>
+                <w:webHidden/>
+              </w:rPr>
+              <w:fldChar w:fldCharType="separate"/>
+            </w:r>
+            <w:r>
+              <w:rPr>
+                <w:noProof/>
+                <w:webHidden/>
+              </w:rPr>
+              <w:t>2</w:t>
+            </w:r>
+            <w:r>
+              <w:rPr>
+                <w:noProof/>
+                <w:webHidden/>
+              </w:rPr>
+              <w:fldChar w:fldCharType="end"/>
+            </w:r>
+          </w:hyperlink>
+        </w:p>
+        <w:p>
+          <w:pPr>
+            <w:pStyle w:val="TOC1"/>
+            <w:tabs>
+              <w:tab w:val="right" w:leader="dot" w:pos="9350"/>
+            </w:tabs>
+            <w:rPr>
+              <w:rFonts w:eastAsiaTheme="minorEastAsia"/>
+              <w:noProof/>
+            </w:rPr>
+          </w:pPr>
+          <w:hyperlink w:anchor="_Toc80731672" w:history="1">
+            <w:r>
+              <w:rPr>
+                <w:rStyle w:val="Hyperlink"/>
+                <w:rFonts w:ascii="Courier New" w:hAnsi="Courier New" w:cs="Courier New"/>
+                <w:noProof/>
+              </w:rPr>
+              <w:t>Spring Initializr</w:t>
+            </w:r>
+            <w:r>
+              <w:rPr>
+                <w:noProof/>
+                <w:webHidden/>
+              </w:rPr>
+              <w:tab/>
+            </w:r>
+            <w:r>
+              <w:rPr>
+                <w:noProof/>
+                <w:webHidden/>
+              </w:rPr>
+              <w:fldChar w:fldCharType="begin"/>
+            </w:r>
+            <w:r>
+              <w:rPr>
+                <w:noProof/>
+                <w:webHidden/>
+              </w:rPr>
+              <w:instrText xml:space="preserve"> PAGEREF _Toc80731672 \h </w:instrText>
+            </w:r>
+            <w:r>
+              <w:rPr>
+                <w:noProof/>
+                <w:webHidden/>
+              </w:rPr>
+            </w:r>
+            <w:r>
+              <w:rPr>
+                <w:noProof/>
+                <w:webHidden/>
+              </w:rPr>
+              <w:fldChar w:fldCharType="separate"/>
+            </w:r>
+            <w:r>
+              <w:rPr>
+                <w:noProof/>
+                <w:webHidden/>
+              </w:rPr>
+              <w:t>4</w:t>
+            </w:r>
+            <w:r>
+              <w:rPr>
+                <w:noProof/>
+                <w:webHidden/>
+              </w:rPr>
+              <w:fldChar w:fldCharType="end"/>
+            </w:r>
+          </w:hyperlink>
+        </w:p>
+        <w:p>
+          <w:pPr>
+            <w:pStyle w:val="TOC2"/>
+            <w:tabs>
+              <w:tab w:val="right" w:leader="dot" w:pos="9350"/>
+            </w:tabs>
+            <w:rPr>
+              <w:rFonts w:eastAsiaTheme="minorEastAsia"/>
+              <w:noProof/>
+            </w:rPr>
+          </w:pPr>
+          <w:hyperlink w:anchor="_Toc80731673" w:history="1">
+            <w:r>
+              <w:rPr>
+                <w:rStyle w:val="Hyperlink"/>
+                <w:rFonts w:ascii="Courier New" w:hAnsi="Courier New" w:cs="Courier New"/>
+                <w:noProof/>
+              </w:rPr>
+              <w:t>Set up:</w:t>
+            </w:r>
+            <w:r>
+              <w:rPr>
+                <w:noProof/>
+                <w:webHidden/>
+              </w:rPr>
+              <w:tab/>
+            </w:r>
+            <w:r>
+              <w:rPr>
+                <w:noProof/>
+                <w:webHidden/>
+              </w:rPr>
+              <w:fldChar w:fldCharType="begin"/>
+            </w:r>
+            <w:r>
+              <w:rPr>
+                <w:noProof/>
+                <w:webHidden/>
+              </w:rPr>
+              <w:instrText xml:space="preserve"> PAGEREF _Toc80731673 \h </w:instrText>
+            </w:r>
+            <w:r>
+              <w:rPr>
+                <w:noProof/>
+                <w:webHidden/>
+              </w:rPr>
+            </w:r>
+            <w:r>
+              <w:rPr>
+                <w:noProof/>
+                <w:webHidden/>
+              </w:rPr>
+              <w:fldChar w:fldCharType="separate"/>
+            </w:r>
+            <w:r>
+              <w:rPr>
+                <w:noProof/>
+                <w:webHidden/>
+              </w:rPr>
+              <w:t>4</w:t>
+            </w:r>
+            <w:r>
+              <w:rPr>
+                <w:noProof/>
+                <w:webHidden/>
+              </w:rPr>
+              <w:fldChar w:fldCharType="end"/>
+            </w:r>
+          </w:hyperlink>
+        </w:p>
+        <w:p>
+          <w:pPr>
+            <w:pStyle w:val="TOC2"/>
+            <w:tabs>
+              <w:tab w:val="right" w:leader="dot" w:pos="9350"/>
+            </w:tabs>
+            <w:rPr>
+              <w:rFonts w:eastAsiaTheme="minorEastAsia"/>
+              <w:noProof/>
+            </w:rPr>
+          </w:pPr>
+          <w:hyperlink w:anchor="_Toc80731674" w:history="1">
+            <w:r>
+              <w:rPr>
+                <w:rStyle w:val="Hyperlink"/>
+                <w:rFonts w:ascii="Courier New" w:hAnsi="Courier New" w:cs="Courier New"/>
+                <w:noProof/>
+              </w:rPr>
+              <w:t>https://start.spring.io/</w:t>
+            </w:r>
+            <w:r>
+              <w:rPr>
+                <w:noProof/>
+                <w:webHidden/>
+              </w:rPr>
+              <w:tab/>
+            </w:r>
+            <w:r>
+              <w:rPr>
+                <w:noProof/>
+                <w:webHidden/>
+              </w:rPr>
+              <w:fldChar w:fldCharType="begin"/>
+            </w:r>
+            <w:r>
+              <w:rPr>
+                <w:noProof/>
+                <w:webHidden/>
+              </w:rPr>
+              <w:instrText xml:space="preserve"> PAGEREF _Toc80731674 \h </w:instrText>
+            </w:r>
+            <w:r>
+              <w:rPr>
+                <w:noProof/>
+                <w:webHidden/>
+              </w:rPr>
+            </w:r>
+            <w:r>
+              <w:rPr>
+                <w:noProof/>
+                <w:webHidden/>
+              </w:rPr>
+              <w:fldChar w:fldCharType="separate"/>
+            </w:r>
+            <w:r>
+              <w:rPr>
+                <w:noProof/>
+                <w:webHidden/>
+              </w:rPr>
+              <w:t>4</w:t>
+            </w:r>
+            <w:r>
+              <w:rPr>
+                <w:noProof/>
+                <w:webHidden/>
+              </w:rPr>
+              <w:fldChar w:fldCharType="end"/>
+            </w:r>
+          </w:hyperlink>
+        </w:p>
+        <w:p>
+          <w:pPr>
+            <w:pStyle w:val="TOC1"/>
+            <w:tabs>
+              <w:tab w:val="right" w:leader="dot" w:pos="9350"/>
+            </w:tabs>
+            <w:rPr>
+              <w:rFonts w:eastAsiaTheme="minorEastAsia"/>
+              <w:noProof/>
+            </w:rPr>
+          </w:pPr>
+          <w:hyperlink w:anchor="_Toc80731675" w:history="1">
+            <w:r>
+              <w:rPr>
+                <w:rStyle w:val="Hyperlink"/>
+                <w:rFonts w:ascii="Courier New" w:hAnsi="Courier New" w:cs="Courier New"/>
+                <w:noProof/>
+              </w:rPr>
+              <w:t>Spring Boot</w:t>
+            </w:r>
+            <w:r>
+              <w:rPr>
+                <w:noProof/>
+                <w:webHidden/>
+              </w:rPr>
+              <w:tab/>
+            </w:r>
+            <w:r>
+              <w:rPr>
+                <w:noProof/>
+                <w:webHidden/>
+              </w:rPr>
+              <w:fldChar w:fldCharType="begin"/>
+            </w:r>
+            <w:r>
+              <w:rPr>
+                <w:noProof/>
+                <w:webHidden/>
+              </w:rPr>
+              <w:instrText xml:space="preserve"> PAGEREF _Toc80731675 \h </w:instrText>
+            </w:r>
+            <w:r>
+              <w:rPr>
+                <w:noProof/>
+                <w:webHidden/>
+              </w:rPr>
+            </w:r>
+            <w:r>
+              <w:rPr>
+                <w:noProof/>
+                <w:webHidden/>
+              </w:rPr>
+              <w:fldChar w:fldCharType="separate"/>
+            </w:r>
+            <w:r>
+              <w:rPr>
+                <w:noProof/>
+                <w:webHidden/>
+              </w:rPr>
+              <w:t>4</w:t>
+            </w:r>
+            <w:r>
+              <w:rPr>
+                <w:noProof/>
+                <w:webHidden/>
+              </w:rPr>
+              <w:fldChar w:fldCharType="end"/>
+            </w:r>
+          </w:hyperlink>
+        </w:p>
+        <w:p>
+          <w:pPr>
+            <w:pStyle w:val="TOC2"/>
+            <w:tabs>
+              <w:tab w:val="right" w:leader="dot" w:pos="9350"/>
+            </w:tabs>
+            <w:rPr>
+              <w:rFonts w:eastAsiaTheme="minorEastAsia"/>
+              <w:noProof/>
+            </w:rPr>
+          </w:pPr>
+          <w:hyperlink w:anchor="_Toc80731676" w:history="1">
+            <w:r>
+              <w:rPr>
+                <w:rStyle w:val="Hyperlink"/>
+                <w:rFonts w:ascii="Courier New" w:hAnsi="Courier New" w:cs="Courier New"/>
+                <w:noProof/>
+              </w:rPr>
+              <w:t>Application. Properties</w:t>
+            </w:r>
+            <w:r>
+              <w:rPr>
+                <w:noProof/>
+                <w:webHidden/>
+              </w:rPr>
+              <w:tab/>
+            </w:r>
+            <w:r>
+              <w:rPr>
+                <w:noProof/>
+                <w:webHidden/>
+              </w:rPr>
+              <w:fldChar w:fldCharType="begin"/>
+            </w:r>
+            <w:r>
+              <w:rPr>
+                <w:noProof/>
+                <w:webHidden/>
+              </w:rPr>
+              <w:instrText xml:space="preserve"> PAGEREF _Toc80731676 \h </w:instrText>
+            </w:r>
+            <w:r>
+              <w:rPr>
+                <w:noProof/>
+                <w:webHidden/>
+              </w:rPr>
+            </w:r>
+            <w:r>
+              <w:rPr>
+                <w:noProof/>
+                <w:webHidden/>
+              </w:rPr>
+              <w:fldChar w:fldCharType="separate"/>
+            </w:r>
+            <w:r>
+              <w:rPr>
+                <w:noProof/>
+                <w:webHidden/>
+              </w:rPr>
+              <w:t>4</w:t>
+            </w:r>
+            <w:r>
+              <w:rPr>
+                <w:noProof/>
+                <w:webHidden/>
+              </w:rPr>
+              <w:fldChar w:fldCharType="end"/>
+            </w:r>
+          </w:hyperlink>
+        </w:p>
+        <w:p>
+          <w:pPr>
+            <w:pStyle w:val="TOC1"/>
+            <w:tabs>
+              <w:tab w:val="right" w:leader="dot" w:pos="9350"/>
+            </w:tabs>
+            <w:rPr>
+              <w:rFonts w:eastAsiaTheme="minorEastAsia"/>
+              <w:noProof/>
+            </w:rPr>
+          </w:pPr>
+          <w:hyperlink w:anchor="_Toc80731677" w:history="1">
+            <w:r>
+              <w:rPr>
+                <w:rStyle w:val="Hyperlink"/>
+                <w:rFonts w:ascii="Courier New" w:hAnsi="Courier New" w:cs="Courier New"/>
+                <w:noProof/>
+              </w:rPr>
+              <w:t>PostgreSQL</w:t>
+            </w:r>
+            <w:r>
+              <w:rPr>
+                <w:noProof/>
+                <w:webHidden/>
+              </w:rPr>
+              <w:tab/>
+            </w:r>
+            <w:r>
+              <w:rPr>
+                <w:noProof/>
+                <w:webHidden/>
+              </w:rPr>
+              <w:fldChar w:fldCharType="begin"/>
+            </w:r>
+            <w:r>
+              <w:rPr>
+                <w:noProof/>
+                <w:webHidden/>
+              </w:rPr>
+              <w:instrText xml:space="preserve"> PAGEREF _Toc80731677 \h </w:instrText>
+            </w:r>
+            <w:r>
+              <w:rPr>
+                <w:noProof/>
+                <w:webHidden/>
+              </w:rPr>
+            </w:r>
+            <w:r>
+              <w:rPr>
+                <w:noProof/>
+                <w:webHidden/>
+              </w:rPr>
+              <w:fldChar w:fldCharType="separate"/>
+            </w:r>
+            <w:r>
+              <w:rPr>
+                <w:noProof/>
+                <w:webHidden/>
+              </w:rPr>
+              <w:t>4</w:t>
+            </w:r>
+            <w:r>
+              <w:rPr>
+                <w:noProof/>
+                <w:webHidden/>
+              </w:rPr>
+              <w:fldChar w:fldCharType="end"/>
+            </w:r>
+          </w:hyperlink>
+        </w:p>
+        <w:p>
+          <w:pPr>
+            <w:pStyle w:val="TOC1"/>
+            <w:tabs>
+              <w:tab w:val="right" w:leader="dot" w:pos="9350"/>
+            </w:tabs>
+            <w:rPr>
+              <w:rFonts w:eastAsiaTheme="minorEastAsia"/>
+              <w:noProof/>
+            </w:rPr>
+          </w:pPr>
+          <w:hyperlink w:anchor="_Toc80731678" w:history="1">
+            <w:r>
+              <w:rPr>
+                <w:rStyle w:val="Hyperlink"/>
+                <w:rFonts w:ascii="Courier New" w:hAnsi="Courier New" w:cs="Courier New"/>
+                <w:noProof/>
+              </w:rPr>
+              <w:t>React</w:t>
+            </w:r>
+            <w:r>
+              <w:rPr>
+                <w:noProof/>
+                <w:webHidden/>
+              </w:rPr>
+              <w:tab/>
+            </w:r>
+            <w:r>
+              <w:rPr>
+                <w:noProof/>
+                <w:webHidden/>
+              </w:rPr>
+              <w:fldChar w:fldCharType="begin"/>
+            </w:r>
+            <w:r>
+              <w:rPr>
+                <w:noProof/>
+                <w:webHidden/>
+              </w:rPr>
+              <w:instrText xml:space="preserve"> PAGEREF _Toc80731678 \h </w:instrText>
+            </w:r>
+            <w:r>
+              <w:rPr>
+                <w:noProof/>
+                <w:webHidden/>
+              </w:rPr>
+            </w:r>
+            <w:r>
+              <w:rPr>
+                <w:noProof/>
+                <w:webHidden/>
+              </w:rPr>
+              <w:fldChar w:fldCharType="separate"/>
+            </w:r>
+            <w:r>
+              <w:rPr>
+                <w:noProof/>
+                <w:webHidden/>
+              </w:rPr>
+              <w:t>5</w:t>
+            </w:r>
+            <w:r>
+              <w:rPr>
+                <w:noProof/>
+                <w:webHidden/>
+              </w:rPr>
+              <w:fldChar w:fldCharType="end"/>
+            </w:r>
+          </w:hyperlink>
+        </w:p>
+        <w:p>
+          <w:pPr>
+            <w:pStyle w:val="TOC2"/>
+            <w:tabs>
+              <w:tab w:val="right" w:leader="dot" w:pos="9350"/>
+            </w:tabs>
+            <w:rPr>
+              <w:rFonts w:eastAsiaTheme="minorEastAsia"/>
+              <w:noProof/>
+            </w:rPr>
+          </w:pPr>
+          <w:hyperlink w:anchor="_Toc80731679" w:history="1">
+            <w:r>
+              <w:rPr>
+                <w:rStyle w:val="Hyperlink"/>
+                <w:rFonts w:ascii="Courier New" w:hAnsi="Courier New" w:cs="Courier New"/>
+                <w:noProof/>
+              </w:rPr>
+              <w:t>Set up:</w:t>
+            </w:r>
+            <w:r>
+              <w:rPr>
+                <w:noProof/>
+                <w:webHidden/>
+              </w:rPr>
+              <w:tab/>
+            </w:r>
+            <w:r>
+              <w:rPr>
+                <w:noProof/>
+                <w:webHidden/>
+              </w:rPr>
+              <w:fldChar w:fldCharType="begin"/>
+            </w:r>
+            <w:r>
+              <w:rPr>
+                <w:noProof/>
+                <w:webHidden/>
+              </w:rPr>
+              <w:instrText xml:space="preserve"> PAGEREF _Toc80731679 \h </w:instrText>
+            </w:r>
+            <w:r>
+              <w:rPr>
+                <w:noProof/>
+                <w:webHidden/>
+              </w:rPr>
+            </w:r>
+            <w:r>
+              <w:rPr>
+                <w:noProof/>
+                <w:webHidden/>
+              </w:rPr>
+              <w:fldChar w:fldCharType="separate"/>
+            </w:r>
+            <w:r>
+              <w:rPr>
+                <w:noProof/>
+                <w:webHidden/>
+              </w:rPr>
+              <w:t>5</w:t>
+            </w:r>
+            <w:r>
+              <w:rPr>
+                <w:noProof/>
+                <w:webHidden/>
+              </w:rPr>
+              <w:fldChar w:fldCharType="end"/>
+            </w:r>
+          </w:hyperlink>
+        </w:p>
+        <w:p>
+          <w:r>
+            <w:rPr>
+              <w:b/>
+              <w:bCs/>
+              <w:noProof/>
+            </w:rPr>
+            <w:fldChar w:fldCharType="end"/>
+          </w:r>
+        </w:p>
+      </w:sdtContent>
+    </w:sdt>
+    <w:p>
+      <w:pPr>
+        <w:jc w:val="center"/>
+        <w:rPr>
+          <w:rFonts w:ascii="Courier New" w:hAnsi="Courier New" w:cs="Courier New"/>
+          <w:sz w:val="28"/>
+          <w:szCs w:val="28"/>
+        </w:rPr>
+      </w:pPr>
+    </w:p>
     <w:p>
       <w:pPr>
         <w:pStyle w:val="Heading1"/>
         <w:rPr>
           <w:rFonts w:ascii="Courier New" w:hAnsi="Courier New" w:cs="Courier New"/>
-          <w:sz w:val="28"/>
-          <w:szCs w:val="28"/>
-        </w:rPr>
-      </w:pPr>
-      <w:r>
-        <w:rPr>
-          <w:rFonts w:ascii="Courier New" w:hAnsi="Courier New" w:cs="Courier New"/>
-          <w:sz w:val="28"/>
-          <w:szCs w:val="28"/>
-        </w:rPr>
+        </w:rPr>
+      </w:pPr>
+      <w:bookmarkStart w:id="0" w:name="_Toc80731669"/>
+      <w:r>
+        <w:rPr>
+          <w:rFonts w:ascii="Courier New" w:hAnsi="Courier New" w:cs="Courier New"/>
+        </w:rPr>
+        <w:t>What is JPA?</w:t>
+      </w:r>
+      <w:bookmarkEnd w:id="0"/>
+    </w:p>
+    <w:p>
+      <w:pPr>
+        <w:ind w:left="720"/>
+        <w:rPr>
+          <w:rFonts w:ascii="Courier New" w:hAnsi="Courier New" w:cs="Courier New"/>
+          <w:sz w:val="28"/>
+          <w:szCs w:val="28"/>
+        </w:rPr>
+      </w:pPr>
+      <w:r>
+        <w:rPr>
+          <w:rFonts w:ascii="Courier New" w:hAnsi="Courier New" w:cs="Courier New"/>
+          <w:sz w:val="28"/>
+          <w:szCs w:val="28"/>
+        </w:rPr>
+        <w:t>JPA is Java Persistence API, which is a specification provided to acces</w:t>
+      </w:r>
+      <w:r>
+        <w:rPr>
+          <w:rFonts w:ascii="Courier New" w:hAnsi="Courier New" w:cs="Courier New"/>
+          <w:sz w:val="28"/>
+          <w:szCs w:val="28"/>
+        </w:rPr>
+        <w:t xml:space="preserve">s, manage, and persist data between Java object and relational </w:t>
+      </w:r>
+      <w:r>
+        <w:rPr>
+          <w:rFonts w:ascii="Courier New" w:hAnsi="Courier New" w:cs="Courier New"/>
+          <w:sz w:val="28"/>
+          <w:szCs w:val="28"/>
+        </w:rPr>
+        <w:t xml:space="preserve">databases </w:t>
+      </w:r>
+      <w:r>
+        <w:rPr>
+          <w:rFonts w:ascii="Courier New" w:hAnsi="Courier New" w:cs="Courier New"/>
+          <w:sz w:val="28"/>
+          <w:szCs w:val="28"/>
+        </w:rPr>
+        <w:t xml:space="preserve">in </w:t>
+      </w:r>
+      <w:r>
+        <w:rPr>
+          <w:rFonts w:ascii="Courier New" w:hAnsi="Courier New" w:cs="Courier New"/>
+          <w:sz w:val="28"/>
+          <w:szCs w:val="28"/>
+        </w:rPr>
+        <w:t xml:space="preserve">Java applications. Spring </w:t>
+      </w:r>
+      <w:r>
+        <w:rPr>
+          <w:rFonts w:ascii="Courier New" w:hAnsi="Courier New" w:cs="Courier New"/>
+          <w:sz w:val="28"/>
+          <w:szCs w:val="28"/>
+        </w:rPr>
+        <w:t xml:space="preserve">Data </w:t>
+      </w:r>
+      <w:r>
+        <w:rPr>
+          <w:rFonts w:ascii="Courier New" w:hAnsi="Courier New" w:cs="Courier New"/>
+          <w:sz w:val="28"/>
+          <w:szCs w:val="28"/>
+        </w:rPr>
+        <w:t>JPA is implementation to implement JPA based repository and remove lots of boiler code.</w:t>
+      </w:r>
+      <w:r>
+        <w:rPr>
+          <w:rFonts w:ascii="Courier New" w:hAnsi="Courier New" w:cs="Courier New"/>
+          <w:sz w:val="28"/>
+          <w:szCs w:val="28"/>
+        </w:rPr>
+        <w:t xml:space="preserve"> It focuses on using JPA to store relational data in a relational database while giving us access and persist data between Java object/class and relational database.</w:t>
+      </w:r>
+    </w:p>
+    <w:p>
+      <w:pPr>
+        <w:pStyle w:val="Heading2"/>
+      </w:pPr>
+      <w:r>
+        <w:tab/>
+        <w:t>@Entity</w:t>
+      </w:r>
+    </w:p>
+    <w:p>
+      <w:pPr>
+        <w:ind w:left="1440"/>
+        <w:rPr>
+          <w:rFonts w:ascii="Courier New" w:hAnsi="Courier New" w:cs="Courier New"/>
+          <w:sz w:val="28"/>
+          <w:szCs w:val="28"/>
+        </w:rPr>
+      </w:pPr>
+      <w:r>
+        <w:rPr>
+          <w:rFonts w:ascii="Courier New" w:hAnsi="Courier New" w:cs="Courier New"/>
+          <w:sz w:val="28"/>
+          <w:szCs w:val="28"/>
+        </w:rPr>
+        <w:t>Indicates that it is a JPA entity</w:t>
+      </w:r>
+      <w:r>
+        <w:rPr>
+          <w:rFonts w:ascii="Courier New" w:hAnsi="Courier New" w:cs="Courier New"/>
+          <w:sz w:val="28"/>
+          <w:szCs w:val="28"/>
+        </w:rPr>
+        <w:t>, which is a persistence object stored as a record in the database.</w:t>
+      </w:r>
+    </w:p>
+    <w:p>
+      <w:pPr>
+        <w:pStyle w:val="Heading2"/>
+      </w:pPr>
+      <w:r>
+        <w:tab/>
+        <w:t>@Table</w:t>
+      </w:r>
+    </w:p>
+    <w:p>
+      <w:pPr>
+        <w:ind w:left="1440"/>
+        <w:rPr>
+          <w:rFonts w:ascii="Courier New" w:hAnsi="Courier New" w:cs="Courier New"/>
+          <w:sz w:val="28"/>
+          <w:szCs w:val="28"/>
+        </w:rPr>
+      </w:pPr>
+      <w:r>
+        <w:rPr>
+          <w:rFonts w:ascii="Courier New" w:hAnsi="Courier New" w:cs="Courier New"/>
+          <w:sz w:val="28"/>
+          <w:szCs w:val="28"/>
+        </w:rPr>
+        <w:t>Indicates that this JPA entity is mapped to a table named…</w:t>
+      </w:r>
+    </w:p>
+    <w:p>
+      <w:pPr>
+        <w:pStyle w:val="Heading2"/>
+      </w:pPr>
+      <w:r>
+        <w:lastRenderedPageBreak/>
+        <w:tab/>
+        <w:t>@Id</w:t>
+      </w:r>
+    </w:p>
+    <w:p>
+      <w:pPr>
+        <w:ind w:left="1440"/>
+        <w:rPr>
+          <w:rFonts w:ascii="Courier New" w:hAnsi="Courier New" w:cs="Courier New"/>
+          <w:sz w:val="28"/>
+          <w:szCs w:val="28"/>
+        </w:rPr>
+      </w:pPr>
+      <w:r>
+        <w:rPr>
+          <w:rFonts w:ascii="Courier New" w:hAnsi="Courier New" w:cs="Courier New"/>
+          <w:sz w:val="28"/>
+          <w:szCs w:val="28"/>
+        </w:rPr>
+        <w:t>Indication so that JPA recognizes it as the objects ID</w:t>
+      </w:r>
+    </w:p>
+    <w:p>
+      <w:pPr>
+        <w:pStyle w:val="Heading2"/>
+      </w:pPr>
+      <w:r>
+        <w:tab/>
+        <w:t>@GeneratedValue</w:t>
+      </w:r>
+    </w:p>
+    <w:p>
+      <w:pPr>
+        <w:ind w:left="1440"/>
+        <w:rPr>
+          <w:rFonts w:ascii="Courier New" w:hAnsi="Courier New" w:cs="Courier New"/>
+          <w:sz w:val="28"/>
+          <w:szCs w:val="28"/>
+        </w:rPr>
+      </w:pPr>
+      <w:r>
+        <w:rPr>
+          <w:rFonts w:ascii="Courier New" w:hAnsi="Courier New" w:cs="Courier New"/>
+          <w:sz w:val="28"/>
+          <w:szCs w:val="28"/>
+        </w:rPr>
+        <w:t xml:space="preserve">Annotated with @Id to </w:t>
+      </w:r>
+      <w:r>
+        <w:rPr>
+          <w:rFonts w:ascii="Courier New" w:hAnsi="Courier New" w:cs="Courier New"/>
+          <w:sz w:val="28"/>
+          <w:szCs w:val="28"/>
+        </w:rPr>
+        <w:t>indicate</w:t>
+      </w:r>
+      <w:r>
+        <w:rPr>
+          <w:rFonts w:ascii="Courier New" w:hAnsi="Courier New" w:cs="Courier New"/>
+          <w:sz w:val="28"/>
+          <w:szCs w:val="28"/>
+        </w:rPr>
+        <w:t xml:space="preserve"> the ID should be generated automatically.</w:t>
+      </w:r>
+    </w:p>
+    <w:p>
+      <w:pPr>
+        <w:pStyle w:val="Heading2"/>
+      </w:pPr>
+      <w:r>
+        <w:tab/>
+        <w:t>@Query</w:t>
+      </w:r>
+    </w:p>
+    <w:p>
+      <w:pPr>
+        <w:ind w:left="1440"/>
+        <w:rPr>
+          <w:rFonts w:ascii="Courier New" w:hAnsi="Courier New" w:cs="Courier New"/>
+          <w:sz w:val="28"/>
+          <w:szCs w:val="28"/>
+        </w:rPr>
+      </w:pPr>
+      <w:r>
+        <w:rPr>
+          <w:rFonts w:ascii="Courier New" w:hAnsi="Courier New" w:cs="Courier New"/>
+          <w:sz w:val="28"/>
+          <w:szCs w:val="28"/>
+        </w:rPr>
+        <w:t>Is an interface that is implemented by each JPA vendor to obtain related objects that meet the criteria</w:t>
+      </w:r>
+    </w:p>
+    <w:p>
+      <w:pPr>
+        <w:rPr>
+          <w:rFonts w:ascii="Courier New" w:hAnsi="Courier New" w:cs="Courier New"/>
+          <w:sz w:val="28"/>
+          <w:szCs w:val="28"/>
+        </w:rPr>
+      </w:pPr>
+    </w:p>
+    <w:p>
+      <w:pPr>
+        <w:pStyle w:val="Heading1"/>
+        <w:rPr>
+          <w:rFonts w:ascii="Courier New" w:hAnsi="Courier New" w:cs="Courier New"/>
+        </w:rPr>
+      </w:pPr>
+      <w:bookmarkStart w:id="1" w:name="_Toc80731670"/>
+      <w:r>
+        <w:rPr>
+          <w:rFonts w:ascii="Courier New" w:hAnsi="Courier New" w:cs="Courier New"/>
+        </w:rPr>
+        <w:t>What is Hibernate?</w:t>
+      </w:r>
+      <w:bookmarkEnd w:id="1"/>
+    </w:p>
+    <w:p>
+      <w:pPr>
+        <w:ind w:left="720"/>
+        <w:rPr>
+          <w:rFonts w:ascii="Courier New" w:hAnsi="Courier New" w:cs="Courier New"/>
+          <w:sz w:val="28"/>
+          <w:szCs w:val="28"/>
+        </w:rPr>
+      </w:pPr>
+      <w:r>
+        <w:rPr>
+          <w:rFonts w:ascii="Courier New" w:hAnsi="Courier New" w:cs="Courier New"/>
+          <w:sz w:val="28"/>
+          <w:szCs w:val="28"/>
+        </w:rPr>
+        <w:t>Hibernate is a lightweight, open-source ORM tool that is used to store Java objects in the relational database system. It is a provider of JPA. It provides implementation of classes and uses its own query language called HQL (Hibernate Query Language).</w:t>
+      </w:r>
+    </w:p>
+    <w:p>
+      <w:pPr>
+        <w:pStyle w:val="Heading1"/>
+        <w:rPr>
+          <w:rFonts w:ascii="Courier New" w:hAnsi="Courier New" w:cs="Courier New"/>
+        </w:rPr>
+      </w:pPr>
+      <w:bookmarkStart w:id="2" w:name="_Toc80731671"/>
+      <w:r>
+        <w:rPr>
+          <w:rFonts w:ascii="Courier New" w:hAnsi="Courier New" w:cs="Courier New"/>
+        </w:rPr>
+        <w:t xml:space="preserve">What </w:t>
+      </w:r>
+      <w:r>
+        <w:rPr>
+          <w:rFonts w:ascii="Courier New" w:hAnsi="Courier New" w:cs="Courier New"/>
+        </w:rPr>
+        <w:t>are</w:t>
+      </w:r>
+      <w:r>
+        <w:rPr>
+          <w:rFonts w:ascii="Courier New" w:hAnsi="Courier New" w:cs="Courier New"/>
+        </w:rPr>
+        <w:t xml:space="preserve"> JSON Web Tokens?</w:t>
+      </w:r>
+      <w:bookmarkEnd w:id="2"/>
+    </w:p>
+    <w:p>
+      <w:pPr>
+        <w:ind w:left="720"/>
+        <w:rPr>
+          <w:rFonts w:ascii="Courier New" w:hAnsi="Courier New" w:cs="Courier New"/>
+          <w:sz w:val="28"/>
+          <w:szCs w:val="28"/>
+        </w:rPr>
+      </w:pPr>
+      <w:r>
+        <w:rPr>
+          <w:rFonts w:ascii="Courier New" w:hAnsi="Courier New" w:cs="Courier New"/>
+          <w:sz w:val="28"/>
+          <w:szCs w:val="28"/>
+        </w:rPr>
+        <w:t xml:space="preserve">JWT is an open standard that defines a compact and self-contained way for securely transmitting information between parties as a JSON object. JWT consists of three parts separated by dots ( . ), which are: Header, Payload, Signature. </w:t>
+      </w:r>
+    </w:p>
+    <w:p>
+      <w:pPr>
+        <w:pStyle w:val="Heading2"/>
+      </w:pPr>
+      <w:r>
+        <w:tab/>
+        <w:t>Header:</w:t>
+      </w:r>
+    </w:p>
+    <w:p>
+      <w:pPr>
+        <w:rPr>
+          <w:rFonts w:ascii="Courier New" w:hAnsi="Courier New" w:cs="Courier New"/>
+          <w:sz w:val="28"/>
+          <w:szCs w:val="28"/>
+        </w:rPr>
+      </w:pPr>
+      <w:r>
+        <w:rPr>
+          <w:rFonts w:ascii="Courier New" w:hAnsi="Courier New" w:cs="Courier New"/>
+          <w:sz w:val="28"/>
+          <w:szCs w:val="28"/>
+        </w:rPr>
+        <w:tab/>
+      </w:r>
+      <w:r>
+        <w:rPr>
+          <w:rFonts w:ascii="Courier New" w:hAnsi="Courier New" w:cs="Courier New"/>
+          <w:sz w:val="28"/>
+          <w:szCs w:val="28"/>
+        </w:rPr>
+        <w:tab/>
+        <w:t>{</w:t>
+      </w:r>
+    </w:p>
+    <w:p>
+      <w:pPr>
+        <w:rPr>
+          <w:rFonts w:ascii="Courier New" w:hAnsi="Courier New" w:cs="Courier New"/>
+          <w:sz w:val="28"/>
+          <w:szCs w:val="28"/>
+        </w:rPr>
+      </w:pPr>
+      <w:r>
+        <w:rPr>
+          <w:rFonts w:ascii="Courier New" w:hAnsi="Courier New" w:cs="Courier New"/>
+          <w:sz w:val="28"/>
+          <w:szCs w:val="28"/>
+        </w:rPr>
+        <w:tab/>
+      </w:r>
+      <w:r>
+        <w:rPr>
+          <w:rFonts w:ascii="Courier New" w:hAnsi="Courier New" w:cs="Courier New"/>
+          <w:sz w:val="28"/>
+          <w:szCs w:val="28"/>
+        </w:rPr>
+        <w:tab/>
+      </w:r>
+      <w:r>
+        <w:rPr>
+          <w:rFonts w:ascii="Courier New" w:hAnsi="Courier New" w:cs="Courier New"/>
+          <w:sz w:val="28"/>
+          <w:szCs w:val="28"/>
+        </w:rPr>
+        <w:tab/>
+        <w:t>“algorithm”: “HS256”,</w:t>
+      </w:r>
+    </w:p>
+    <w:p>
+      <w:pPr>
+        <w:rPr>
+          <w:rFonts w:ascii="Courier New" w:hAnsi="Courier New" w:cs="Courier New"/>
+          <w:sz w:val="28"/>
+          <w:szCs w:val="28"/>
+        </w:rPr>
+      </w:pPr>
+      <w:r>
+        <w:rPr>
+          <w:rFonts w:ascii="Courier New" w:hAnsi="Courier New" w:cs="Courier New"/>
+          <w:sz w:val="28"/>
+          <w:szCs w:val="28"/>
+        </w:rPr>
+        <w:tab/>
+      </w:r>
+      <w:r>
+        <w:rPr>
+          <w:rFonts w:ascii="Courier New" w:hAnsi="Courier New" w:cs="Courier New"/>
+          <w:sz w:val="28"/>
+          <w:szCs w:val="28"/>
+        </w:rPr>
+        <w:tab/>
+      </w:r>
+      <w:r>
+        <w:rPr>
+          <w:rFonts w:ascii="Courier New" w:hAnsi="Courier New" w:cs="Courier New"/>
+          <w:sz w:val="28"/>
+          <w:szCs w:val="28"/>
+        </w:rPr>
+        <w:tab/>
+        <w:t>“</w:t>
+      </w:r>
+      <w:proofErr w:type="gramStart"/>
+      <w:r>
+        <w:rPr>
+          <w:rFonts w:ascii="Courier New" w:hAnsi="Courier New" w:cs="Courier New"/>
+          <w:sz w:val="28"/>
+          <w:szCs w:val="28"/>
+        </w:rPr>
+        <w:t>type</w:t>
+      </w:r>
+      <w:proofErr w:type="gramEnd"/>
+      <w:r>
+        <w:rPr>
+          <w:rFonts w:ascii="Courier New" w:hAnsi="Courier New" w:cs="Courier New"/>
+          <w:sz w:val="28"/>
+          <w:szCs w:val="28"/>
+        </w:rPr>
+        <w:t>:”: “JWT”</w:t>
+      </w:r>
+    </w:p>
+    <w:p>
+      <w:pPr>
+        <w:rPr>
+          <w:rFonts w:ascii="Courier New" w:hAnsi="Courier New" w:cs="Courier New"/>
+          <w:sz w:val="28"/>
+          <w:szCs w:val="28"/>
+        </w:rPr>
+      </w:pPr>
+      <w:r>
+        <w:rPr>
+          <w:rFonts w:ascii="Courier New" w:hAnsi="Courier New" w:cs="Courier New"/>
+          <w:sz w:val="28"/>
+          <w:szCs w:val="28"/>
+        </w:rPr>
+        <w:tab/>
+      </w:r>
+      <w:r>
+        <w:rPr>
+          <w:rFonts w:ascii="Courier New" w:hAnsi="Courier New" w:cs="Courier New"/>
+          <w:sz w:val="28"/>
+          <w:szCs w:val="28"/>
+        </w:rPr>
+        <w:tab/>
+        <w:t>}</w:t>
+      </w:r>
+    </w:p>
+    <w:p>
+      <w:pPr>
+        <w:pStyle w:val="Heading2"/>
+      </w:pPr>
+      <w:r>
+        <w:tab/>
+        <w:t>Example Payload:</w:t>
+      </w:r>
+    </w:p>
+    <w:p>
+      <w:pPr>
+        <w:rPr>
+          <w:rFonts w:ascii="Courier New" w:hAnsi="Courier New" w:cs="Courier New"/>
+          <w:sz w:val="28"/>
+          <w:szCs w:val="28"/>
+        </w:rPr>
+      </w:pPr>
+      <w:r>
+        <w:rPr>
+          <w:rFonts w:ascii="Courier New" w:hAnsi="Courier New" w:cs="Courier New"/>
+          <w:sz w:val="28"/>
+          <w:szCs w:val="28"/>
+        </w:rPr>
+        <w:tab/>
+      </w:r>
+      <w:r>
+        <w:rPr>
+          <w:rFonts w:ascii="Courier New" w:hAnsi="Courier New" w:cs="Courier New"/>
+          <w:sz w:val="28"/>
+          <w:szCs w:val="28"/>
+        </w:rPr>
+        <w:tab/>
+        <w:t>{</w:t>
+      </w:r>
+    </w:p>
+    <w:p>
+      <w:pPr>
+        <w:rPr>
+          <w:rFonts w:ascii="Courier New" w:hAnsi="Courier New" w:cs="Courier New"/>
+          <w:sz w:val="28"/>
+          <w:szCs w:val="28"/>
+        </w:rPr>
+      </w:pPr>
+      <w:r>
+        <w:rPr>
+          <w:rFonts w:ascii="Courier New" w:hAnsi="Courier New" w:cs="Courier New"/>
+          <w:sz w:val="28"/>
+          <w:szCs w:val="28"/>
+        </w:rPr>
+        <w:tab/>
+      </w:r>
+      <w:r>
+        <w:rPr>
+          <w:rFonts w:ascii="Courier New" w:hAnsi="Courier New" w:cs="Courier New"/>
+          <w:sz w:val="28"/>
+          <w:szCs w:val="28"/>
+        </w:rPr>
+        <w:tab/>
+      </w:r>
+      <w:r>
+        <w:rPr>
+          <w:rFonts w:ascii="Courier New" w:hAnsi="Courier New" w:cs="Courier New"/>
+          <w:sz w:val="28"/>
+          <w:szCs w:val="28"/>
+        </w:rPr>
+        <w:tab/>
+        <w:t>“name”: “Nick Rudolph”</w:t>
+      </w:r>
+    </w:p>
+    <w:p>
+      <w:pPr>
+        <w:rPr>
+          <w:rFonts w:ascii="Courier New" w:hAnsi="Courier New" w:cs="Courier New"/>
+          <w:sz w:val="28"/>
+          <w:szCs w:val="28"/>
+        </w:rPr>
+      </w:pPr>
+      <w:r>
+        <w:rPr>
+          <w:rFonts w:ascii="Courier New" w:hAnsi="Courier New" w:cs="Courier New"/>
+          <w:sz w:val="28"/>
+          <w:szCs w:val="28"/>
+        </w:rPr>
+        <w:lastRenderedPageBreak/>
+        <w:tab/>
+      </w:r>
+      <w:r>
+        <w:rPr>
+          <w:rFonts w:ascii="Courier New" w:hAnsi="Courier New" w:cs="Courier New"/>
+          <w:sz w:val="28"/>
+          <w:szCs w:val="28"/>
+        </w:rPr>
+        <w:tab/>
+      </w:r>
+      <w:r>
+        <w:rPr>
+          <w:rFonts w:ascii="Courier New" w:hAnsi="Courier New" w:cs="Courier New"/>
+          <w:sz w:val="28"/>
+          <w:szCs w:val="28"/>
+        </w:rPr>
+        <w:tab/>
+        <w:t>“admin” true</w:t>
+      </w:r>
+    </w:p>
+    <w:p>
+      <w:pPr>
+        <w:ind w:left="1440" w:firstLine="720"/>
+        <w:rPr>
+          <w:rFonts w:ascii="Courier New" w:hAnsi="Courier New" w:cs="Courier New"/>
+          <w:sz w:val="28"/>
+          <w:szCs w:val="28"/>
+        </w:rPr>
+      </w:pPr>
+      <w:r>
+        <w:rPr>
+          <w:rFonts w:ascii="Courier New" w:hAnsi="Courier New" w:cs="Courier New"/>
+          <w:sz w:val="28"/>
+          <w:szCs w:val="28"/>
+        </w:rPr>
+        <w:t>“</w:t>
+      </w:r>
+      <w:proofErr w:type="gramStart"/>
+      <w:r>
+        <w:rPr>
+          <w:rFonts w:ascii="Courier New" w:hAnsi="Courier New" w:cs="Courier New"/>
+          <w:sz w:val="28"/>
+          <w:szCs w:val="28"/>
+        </w:rPr>
+        <w:t>subject</w:t>
+      </w:r>
+      <w:proofErr w:type="gramEnd"/>
+      <w:r>
+        <w:rPr>
+          <w:rFonts w:ascii="Courier New" w:hAnsi="Courier New" w:cs="Courier New"/>
+          <w:sz w:val="28"/>
+          <w:szCs w:val="28"/>
+        </w:rPr>
+        <w:t>:</w:t>
+      </w:r>
+      <w:r>
+        <w:rPr>
+          <w:rFonts w:ascii="Courier New" w:hAnsi="Courier New" w:cs="Courier New"/>
+          <w:sz w:val="28"/>
+          <w:szCs w:val="28"/>
+        </w:rPr>
+        <w:t xml:space="preserve"> (user ID)</w:t>
+      </w:r>
+    </w:p>
+    <w:p>
+      <w:pPr>
+        <w:rPr>
+          <w:rFonts w:ascii="Courier New" w:hAnsi="Courier New" w:cs="Courier New"/>
+          <w:sz w:val="28"/>
+          <w:szCs w:val="28"/>
+        </w:rPr>
+      </w:pPr>
+      <w:r>
+        <w:rPr>
+          <w:rFonts w:ascii="Courier New" w:hAnsi="Courier New" w:cs="Courier New"/>
+          <w:sz w:val="28"/>
+          <w:szCs w:val="28"/>
+        </w:rPr>
+        <w:tab/>
+      </w:r>
+      <w:r>
+        <w:rPr>
+          <w:rFonts w:ascii="Courier New" w:hAnsi="Courier New" w:cs="Courier New"/>
+          <w:sz w:val="28"/>
+          <w:szCs w:val="28"/>
+        </w:rPr>
+        <w:tab/>
+      </w:r>
+      <w:r>
+        <w:rPr>
+          <w:rFonts w:ascii="Courier New" w:hAnsi="Courier New" w:cs="Courier New"/>
+          <w:sz w:val="28"/>
+          <w:szCs w:val="28"/>
+        </w:rPr>
+        <w:tab/>
+        <w:t>“</w:t>
+      </w:r>
+      <w:proofErr w:type="spellStart"/>
+      <w:r>
+        <w:rPr>
+          <w:rFonts w:ascii="Courier New" w:hAnsi="Courier New" w:cs="Courier New"/>
+          <w:sz w:val="28"/>
+          <w:szCs w:val="28"/>
+        </w:rPr>
+        <w:t>expriesAt</w:t>
+      </w:r>
+      <w:proofErr w:type="spellEnd"/>
+      <w:r>
+        <w:rPr>
+          <w:rFonts w:ascii="Courier New" w:hAnsi="Courier New" w:cs="Courier New"/>
+          <w:sz w:val="28"/>
+          <w:szCs w:val="28"/>
+        </w:rPr>
+        <w:t>”</w:t>
+      </w:r>
+    </w:p>
+    <w:p>
+      <w:pPr>
+        <w:ind w:left="2160"/>
+        <w:rPr>
+          <w:rFonts w:ascii="Courier New" w:hAnsi="Courier New" w:cs="Courier New"/>
+          <w:sz w:val="28"/>
+          <w:szCs w:val="28"/>
+        </w:rPr>
+      </w:pPr>
+      <w:r>
+        <w:rPr>
+          <w:rFonts w:ascii="Courier New" w:hAnsi="Courier New" w:cs="Courier New"/>
+          <w:sz w:val="28"/>
+          <w:szCs w:val="28"/>
+        </w:rPr>
+        <w:t>“issuer”</w:t>
+      </w:r>
+      <w:r>
+        <w:rPr>
+          <w:rFonts w:ascii="Courier New" w:hAnsi="Courier New" w:cs="Courier New"/>
+          <w:sz w:val="28"/>
+          <w:szCs w:val="28"/>
+        </w:rPr>
+        <w:t>: (the entity to generate and issue the JSON Web token)</w:t>
+      </w:r>
+    </w:p>
+    <w:p>
+      <w:pPr>
+        <w:rPr>
+          <w:rFonts w:ascii="Courier New" w:hAnsi="Courier New" w:cs="Courier New"/>
+          <w:sz w:val="28"/>
+          <w:szCs w:val="28"/>
+        </w:rPr>
+      </w:pPr>
+    </w:p>
+    <w:p>
+      <w:pPr>
+        <w:rPr>
+          <w:rFonts w:ascii="Courier New" w:hAnsi="Courier New" w:cs="Courier New"/>
+          <w:sz w:val="28"/>
+          <w:szCs w:val="28"/>
+        </w:rPr>
+      </w:pPr>
+      <w:r>
+        <w:rPr>
+          <w:rFonts w:ascii="Courier New" w:hAnsi="Courier New" w:cs="Courier New"/>
+          <w:sz w:val="28"/>
+          <w:szCs w:val="28"/>
+        </w:rPr>
+        <w:tab/>
+      </w:r>
+      <w:r>
+        <w:rPr>
+          <w:rFonts w:ascii="Courier New" w:hAnsi="Courier New" w:cs="Courier New"/>
+          <w:sz w:val="28"/>
+          <w:szCs w:val="28"/>
+        </w:rPr>
+        <w:tab/>
+        <w:t>}</w:t>
+      </w:r>
+    </w:p>
+    <w:p>
+      <w:pPr>
+        <w:pStyle w:val="Heading2"/>
+      </w:pPr>
+      <w:r>
+        <w:tab/>
+        <w:t xml:space="preserve">Signature </w:t>
+      </w:r>
+    </w:p>
+    <w:p>
+      <w:pPr>
+        <w:ind w:left="720" w:firstLine="720"/>
+        <w:rPr>
+          <w:rFonts w:ascii="Courier New" w:hAnsi="Courier New" w:cs="Courier New"/>
+          <w:sz w:val="28"/>
+          <w:szCs w:val="28"/>
+        </w:rPr>
+      </w:pPr>
+      <w:r>
+        <w:rPr>
+          <w:rFonts w:ascii="Courier New" w:hAnsi="Courier New" w:cs="Courier New"/>
+          <w:sz w:val="28"/>
+          <w:szCs w:val="28"/>
+        </w:rPr>
+        <w:t>{</w:t>
+      </w:r>
+    </w:p>
+    <w:p>
+      <w:pPr>
+        <w:ind w:left="2160"/>
+        <w:rPr>
+          <w:rFonts w:ascii="Courier New" w:hAnsi="Courier New" w:cs="Courier New"/>
+          <w:sz w:val="28"/>
+          <w:szCs w:val="28"/>
+        </w:rPr>
+      </w:pPr>
+      <w:r>
+        <w:rPr>
+          <w:rFonts w:ascii="Courier New" w:hAnsi="Courier New" w:cs="Courier New"/>
+          <w:sz w:val="28"/>
+          <w:szCs w:val="28"/>
+        </w:rPr>
+        <w:t>Sign</w:t>
+      </w:r>
+      <w:r>
+        <w:rPr>
+          <w:rFonts w:ascii="Courier New" w:hAnsi="Courier New" w:cs="Courier New"/>
+          <w:sz w:val="28"/>
+          <w:szCs w:val="28"/>
+        </w:rPr>
+        <w:t xml:space="preserve"> -HMACSHA256</w:t>
+      </w:r>
+      <w:r>
+        <w:rPr>
+          <w:rFonts w:ascii="Courier New" w:hAnsi="Courier New" w:cs="Courier New"/>
+          <w:sz w:val="28"/>
+          <w:szCs w:val="28"/>
+        </w:rPr>
+        <w:t xml:space="preserve"> (base64 URL encoded header, base64 URL encoded payload, secret</w:t>
+      </w:r>
+      <w:r>
+        <w:rPr>
+          <w:rFonts w:ascii="Courier New" w:hAnsi="Courier New" w:cs="Courier New"/>
+          <w:sz w:val="28"/>
+          <w:szCs w:val="28"/>
+        </w:rPr>
+        <w:t>)</w:t>
+      </w:r>
+    </w:p>
+    <w:p>
+      <w:pPr>
+        <w:rPr>
+          <w:rFonts w:ascii="Courier New" w:hAnsi="Courier New" w:cs="Courier New"/>
+          <w:sz w:val="28"/>
+          <w:szCs w:val="28"/>
+        </w:rPr>
+      </w:pPr>
+      <w:r>
+        <w:rPr>
+          <w:rFonts w:ascii="Courier New" w:hAnsi="Courier New" w:cs="Courier New"/>
+          <w:sz w:val="28"/>
+          <w:szCs w:val="28"/>
+        </w:rPr>
+        <w:tab/>
+      </w:r>
+      <w:r>
+        <w:rPr>
+          <w:rFonts w:ascii="Courier New" w:hAnsi="Courier New" w:cs="Courier New"/>
+          <w:sz w:val="28"/>
+          <w:szCs w:val="28"/>
+        </w:rPr>
+        <w:tab/>
+        <w:t>}</w:t>
+      </w:r>
+    </w:p>
+    <w:p>
+      <w:pPr>
+        <w:rPr>
+          <w:rFonts w:ascii="Courier New" w:hAnsi="Courier New" w:cs="Courier New"/>
+          <w:sz w:val="28"/>
+          <w:szCs w:val="28"/>
+        </w:rPr>
+      </w:pPr>
+    </w:p>
+    <w:p>
+      <w:pPr>
+        <w:pStyle w:val="Heading2"/>
+        <w:ind w:firstLine="720"/>
+      </w:pPr>
+      <w:r>
+        <w:t>Tokens:</w:t>
+      </w:r>
+    </w:p>
+    <w:p>
+      <w:pPr>
+        <w:ind w:left="1440"/>
+        <w:rPr>
+          <w:rFonts w:ascii="Courier New" w:hAnsi="Courier New" w:cs="Courier New"/>
+          <w:sz w:val="28"/>
+          <w:szCs w:val="28"/>
+        </w:rPr>
+      </w:pPr>
+      <w:r>
+        <w:rPr>
+          <w:rFonts w:ascii="Courier New" w:hAnsi="Courier New" w:cs="Courier New"/>
+          <w:sz w:val="28"/>
+          <w:szCs w:val="28"/>
+        </w:rPr>
+        <w:t>Upon initial authentication, the user will receive two tokens.</w:t>
+      </w:r>
+    </w:p>
+    <w:p>
+      <w:pPr>
+        <w:pStyle w:val="Heading2"/>
+        <w:ind w:firstLine="720"/>
+      </w:pPr>
+      <w:r>
+        <w:t xml:space="preserve">Access Token: </w:t>
+      </w:r>
+    </w:p>
+    <w:p>
+      <w:pPr>
+        <w:ind w:left="1440"/>
+        <w:rPr>
+          <w:rFonts w:ascii="Courier New" w:hAnsi="Courier New" w:cs="Courier New"/>
+          <w:sz w:val="28"/>
+          <w:szCs w:val="28"/>
+        </w:rPr>
+      </w:pPr>
+      <w:r>
+        <w:rPr>
+          <w:rFonts w:ascii="Courier New" w:hAnsi="Courier New" w:cs="Courier New"/>
+          <w:sz w:val="28"/>
+          <w:szCs w:val="28"/>
+        </w:rPr>
+        <w:t>Your typical JSON Web Token that is sent with every request.</w:t>
+      </w:r>
+    </w:p>
+    <w:p>
+      <w:pPr>
+        <w:pStyle w:val="Heading2"/>
+      </w:pPr>
+      <w:r>
+        <w:tab/>
+        <w:t xml:space="preserve">Refresh Token: </w:t>
+      </w:r>
+    </w:p>
+    <w:p>
+      <w:pPr>
+        <w:ind w:left="1440"/>
+        <w:rPr>
+          <w:rFonts w:ascii="Courier New" w:hAnsi="Courier New" w:cs="Courier New"/>
+          <w:sz w:val="28"/>
+          <w:szCs w:val="28"/>
+        </w:rPr>
+      </w:pPr>
+      <w:r>
+        <w:rPr>
+          <w:rFonts w:ascii="Courier New" w:hAnsi="Courier New" w:cs="Courier New"/>
+          <w:sz w:val="28"/>
+          <w:szCs w:val="28"/>
+        </w:rPr>
+        <w:t>This special kind of token is persisted in a database, mostly owned by an Authentication Service</w:t>
+      </w:r>
+      <w:r>
+        <w:rPr>
+          <w:rFonts w:ascii="Courier New" w:hAnsi="Courier New" w:cs="Courier New"/>
+          <w:sz w:val="28"/>
+          <w:szCs w:val="28"/>
+        </w:rPr>
+        <w:t>. Once the access token expires, the front-end will send a refresh request with the refresh token. The authentication server will generate a new JWT Access Token and send it back to the user.</w:t>
+      </w:r>
+    </w:p>
+    <w:p>
+      <w:pPr>
+        <w:rPr>
+          <w:rFonts w:ascii="Courier New" w:hAnsi="Courier New" w:cs="Courier New"/>
+          <w:sz w:val="28"/>
+          <w:szCs w:val="28"/>
+        </w:rPr>
+      </w:pPr>
+      <w:r>
+        <w:rPr>
+          <w:rFonts w:ascii="Courier New" w:hAnsi="Courier New" w:cs="Courier New"/>
+          <w:sz w:val="28"/>
+          <w:szCs w:val="28"/>
+        </w:rPr>
+        <w:tab/>
+      </w:r>
+    </w:p>
+    <w:p>
+      <w:pPr>
+        <w:rPr>
+          <w:rFonts w:ascii="Courier New" w:hAnsi="Courier New" w:cs="Courier New"/>
+          <w:sz w:val="28"/>
+          <w:szCs w:val="28"/>
+        </w:rPr>
+      </w:pPr>
+    </w:p>
+    <w:p>
+      <w:pPr>
+        <w:rPr>
+          <w:rFonts w:ascii="Courier New" w:hAnsi="Courier New" w:cs="Courier New"/>
+          <w:sz w:val="28"/>
+          <w:szCs w:val="28"/>
+        </w:rPr>
+      </w:pPr>
+      <w:r>
+        <w:rPr>
+          <w:rFonts w:ascii="Courier New" w:hAnsi="Courier New" w:cs="Courier New"/>
+          <w:sz w:val="28"/>
+          <w:szCs w:val="28"/>
+        </w:rPr>
+        <w:lastRenderedPageBreak/>
+        <w:t>File Structure</w:t>
+      </w:r>
+    </w:p>
+    <w:p>
+      <w:pPr>
+        <w:rPr>
+          <w:rFonts w:ascii="Courier New" w:hAnsi="Courier New" w:cs="Courier New"/>
+          <w:sz w:val="28"/>
+          <w:szCs w:val="28"/>
+        </w:rPr>
+      </w:pPr>
+      <w:r>
+        <w:rPr>
+          <w:rFonts w:ascii="Courier New" w:hAnsi="Courier New" w:cs="Courier New"/>
+          <w:sz w:val="28"/>
+          <w:szCs w:val="28"/>
+        </w:rPr>
+        <w:tab/>
+        <w:t>Config</w:t>
+      </w:r>
+    </w:p>
+    <w:p>
+      <w:pPr>
+        <w:rPr>
+          <w:rFonts w:ascii="Courier New" w:hAnsi="Courier New" w:cs="Courier New"/>
+          <w:sz w:val="28"/>
+          <w:szCs w:val="28"/>
+        </w:rPr>
+      </w:pPr>
+      <w:r>
+        <w:rPr>
+          <w:rFonts w:ascii="Courier New" w:hAnsi="Courier New" w:cs="Courier New"/>
+          <w:sz w:val="28"/>
+          <w:szCs w:val="28"/>
+        </w:rPr>
+        <w:tab/>
+        <w:t>Controller</w:t>
+      </w:r>
+    </w:p>
+    <w:p>
+      <w:pPr>
+        <w:rPr>
+          <w:rFonts w:ascii="Courier New" w:hAnsi="Courier New" w:cs="Courier New"/>
+          <w:sz w:val="28"/>
+          <w:szCs w:val="28"/>
+        </w:rPr>
+      </w:pPr>
+      <w:r>
+        <w:rPr>
+          <w:rFonts w:ascii="Courier New" w:hAnsi="Courier New" w:cs="Courier New"/>
+          <w:sz w:val="28"/>
+          <w:szCs w:val="28"/>
+        </w:rPr>
+        <w:tab/>
+      </w:r>
+      <w:r>
+        <w:rPr>
+          <w:rFonts w:ascii="Courier New" w:hAnsi="Courier New" w:cs="Courier New"/>
+          <w:sz w:val="28"/>
+          <w:szCs w:val="28"/>
+        </w:rPr>
+        <w:tab/>
+        <w:t xml:space="preserve">API Layer </w:t>
+      </w:r>
+      <w:r>
+        <w:rPr>
+          <w:rFonts w:ascii="Courier New" w:hAnsi="Courier New" w:cs="Courier New"/>
+          <w:sz w:val="28"/>
+          <w:szCs w:val="28"/>
+        </w:rPr>
+        <w:sym w:font="Wingdings" w:char="F0E0"/>
+      </w:r>
+      <w:r>
+        <w:rPr>
+          <w:rFonts w:ascii="Courier New" w:hAnsi="Courier New" w:cs="Courier New"/>
+          <w:sz w:val="28"/>
+          <w:szCs w:val="28"/>
+        </w:rPr>
+        <w:t xml:space="preserve"> Service Layer</w:t>
+      </w:r>
+    </w:p>
+    <w:p>
+      <w:pPr>
+        <w:rPr>
+          <w:rFonts w:ascii="Courier New" w:hAnsi="Courier New" w:cs="Courier New"/>
+          <w:sz w:val="28"/>
+          <w:szCs w:val="28"/>
+        </w:rPr>
+      </w:pPr>
+      <w:r>
+        <w:rPr>
+          <w:rFonts w:ascii="Courier New" w:hAnsi="Courier New" w:cs="Courier New"/>
+          <w:sz w:val="28"/>
+          <w:szCs w:val="28"/>
+        </w:rPr>
+        <w:tab/>
+      </w:r>
+      <w:r>
+        <w:rPr>
+          <w:rFonts w:ascii="Courier New" w:hAnsi="Courier New" w:cs="Courier New"/>
+          <w:sz w:val="28"/>
+          <w:szCs w:val="28"/>
+        </w:rPr>
+        <w:tab/>
+        <w:t>@RestController</w:t>
+      </w:r>
+    </w:p>
+    <w:p>
+      <w:pPr>
+        <w:ind w:left="2160"/>
+        <w:rPr>
+          <w:rFonts w:ascii="Courier New" w:hAnsi="Courier New" w:cs="Courier New"/>
+          <w:sz w:val="28"/>
+          <w:szCs w:val="28"/>
+        </w:rPr>
+      </w:pPr>
+      <w:r>
+        <w:rPr>
+          <w:rFonts w:ascii="Courier New" w:hAnsi="Courier New" w:cs="Courier New"/>
+          <w:sz w:val="28"/>
+          <w:szCs w:val="28"/>
+        </w:rPr>
+        <w:t xml:space="preserve">Defines the RESTful web services. </w:t>
+      </w:r>
+      <w:proofErr w:type="gramStart"/>
+      <w:r>
+        <w:rPr>
+          <w:rFonts w:ascii="Courier New" w:hAnsi="Courier New" w:cs="Courier New"/>
+          <w:sz w:val="28"/>
+          <w:szCs w:val="28"/>
+        </w:rPr>
+        <w:t>It</w:t>
+      </w:r>
+      <w:proofErr w:type="gramEnd"/>
+      <w:r>
+        <w:rPr>
+          <w:rFonts w:ascii="Courier New" w:hAnsi="Courier New" w:cs="Courier New"/>
+          <w:sz w:val="28"/>
+          <w:szCs w:val="28"/>
+        </w:rPr>
+        <w:t xml:space="preserve"> servers JSON, XML, and custom response.</w:t>
+      </w:r>
+    </w:p>
+    <w:p>
+      <w:pPr>
+        <w:rPr>
+          <w:rFonts w:ascii="Courier New" w:hAnsi="Courier New" w:cs="Courier New"/>
+          <w:sz w:val="28"/>
+          <w:szCs w:val="28"/>
+        </w:rPr>
+      </w:pPr>
+      <w:r>
+        <w:rPr>
+          <w:rFonts w:ascii="Courier New" w:hAnsi="Courier New" w:cs="Courier New"/>
+          <w:sz w:val="28"/>
+          <w:szCs w:val="28"/>
+        </w:rPr>
+        <w:tab/>
+      </w:r>
+      <w:r>
+        <w:rPr>
+          <w:rFonts w:ascii="Courier New" w:hAnsi="Courier New" w:cs="Courier New"/>
+          <w:sz w:val="28"/>
+          <w:szCs w:val="28"/>
+        </w:rPr>
+        <w:tab/>
+        <w:t>@RequestMapping</w:t>
+      </w:r>
+    </w:p>
+    <w:p>
+      <w:pPr>
+        <w:ind w:left="2160"/>
+        <w:rPr>
+          <w:rFonts w:ascii="Courier New" w:hAnsi="Courier New" w:cs="Courier New"/>
+          <w:sz w:val="28"/>
+          <w:szCs w:val="28"/>
+        </w:rPr>
+      </w:pPr>
+      <w:r>
+        <w:rPr>
+          <w:rFonts w:ascii="Courier New" w:hAnsi="Courier New" w:cs="Courier New"/>
+          <w:sz w:val="28"/>
+          <w:szCs w:val="28"/>
+        </w:rPr>
+        <w:t>Defines the Request URL to access the REST Endpoints.</w:t>
+      </w:r>
+    </w:p>
+    <w:p>
+      <w:pPr>
+        <w:rPr>
+          <w:rFonts w:ascii="Courier New" w:hAnsi="Courier New" w:cs="Courier New"/>
+          <w:sz w:val="28"/>
+          <w:szCs w:val="28"/>
+        </w:rPr>
+      </w:pPr>
+      <w:r>
+        <w:rPr>
+          <w:rFonts w:ascii="Courier New" w:hAnsi="Courier New" w:cs="Courier New"/>
+          <w:sz w:val="28"/>
+          <w:szCs w:val="28"/>
+        </w:rPr>
+        <w:tab/>
+      </w:r>
+      <w:r>
+        <w:rPr>
+          <w:rFonts w:ascii="Courier New" w:hAnsi="Courier New" w:cs="Courier New"/>
+          <w:sz w:val="28"/>
+          <w:szCs w:val="28"/>
+        </w:rPr>
+        <w:tab/>
+        <w:t>@GetMapping</w:t>
+      </w:r>
+    </w:p>
+    <w:p>
+      <w:pPr>
+        <w:rPr>
+          <w:rFonts w:ascii="Courier New" w:hAnsi="Courier New" w:cs="Courier New"/>
+          <w:sz w:val="28"/>
+          <w:szCs w:val="28"/>
+        </w:rPr>
+      </w:pPr>
+      <w:r>
+        <w:rPr>
+          <w:rFonts w:ascii="Courier New" w:hAnsi="Courier New" w:cs="Courier New"/>
+          <w:sz w:val="28"/>
+          <w:szCs w:val="28"/>
+        </w:rPr>
+        <w:tab/>
+      </w:r>
+      <w:r>
+        <w:rPr>
+          <w:rFonts w:ascii="Courier New" w:hAnsi="Courier New" w:cs="Courier New"/>
+          <w:sz w:val="28"/>
+          <w:szCs w:val="28"/>
+        </w:rPr>
+        <w:tab/>
+        <w:t>@PostMapping</w:t>
+      </w:r>
+    </w:p>
+    <w:p>
+      <w:pPr>
+        <w:rPr>
+          <w:rFonts w:ascii="Courier New" w:hAnsi="Courier New" w:cs="Courier New"/>
+          <w:sz w:val="28"/>
+          <w:szCs w:val="28"/>
+        </w:rPr>
+      </w:pPr>
+      <w:r>
+        <w:rPr>
+          <w:rFonts w:ascii="Courier New" w:hAnsi="Courier New" w:cs="Courier New"/>
+          <w:sz w:val="28"/>
+          <w:szCs w:val="28"/>
+        </w:rPr>
+        <w:tab/>
+        <w:t>Model</w:t>
+      </w:r>
+    </w:p>
+    <w:p>
+      <w:pPr>
+        <w:rPr>
+          <w:rFonts w:ascii="Courier New" w:hAnsi="Courier New" w:cs="Courier New"/>
+          <w:sz w:val="28"/>
+          <w:szCs w:val="28"/>
+        </w:rPr>
+      </w:pPr>
+      <w:r>
+        <w:rPr>
+          <w:rFonts w:ascii="Courier New" w:hAnsi="Courier New" w:cs="Courier New"/>
+          <w:sz w:val="28"/>
+          <w:szCs w:val="28"/>
+        </w:rPr>
+        <w:tab/>
+      </w:r>
+      <w:r>
+        <w:rPr>
+          <w:rFonts w:ascii="Courier New" w:hAnsi="Courier New" w:cs="Courier New"/>
+          <w:sz w:val="28"/>
+          <w:szCs w:val="28"/>
+        </w:rPr>
+        <w:tab/>
+        <w:t>Class</w:t>
+      </w:r>
+    </w:p>
+    <w:p>
+      <w:pPr>
+        <w:rPr>
+          <w:rFonts w:ascii="Courier New" w:hAnsi="Courier New" w:cs="Courier New"/>
+          <w:sz w:val="28"/>
+          <w:szCs w:val="28"/>
+        </w:rPr>
+      </w:pPr>
+      <w:r>
+        <w:rPr>
+          <w:rFonts w:ascii="Courier New" w:hAnsi="Courier New" w:cs="Courier New"/>
+          <w:sz w:val="28"/>
+          <w:szCs w:val="28"/>
+        </w:rPr>
+        <w:tab/>
+      </w:r>
+      <w:r>
+        <w:rPr>
+          <w:rFonts w:ascii="Courier New" w:hAnsi="Courier New" w:cs="Courier New"/>
+          <w:sz w:val="28"/>
+          <w:szCs w:val="28"/>
+        </w:rPr>
+        <w:tab/>
+        <w:t>Class Attributes</w:t>
+      </w:r>
+    </w:p>
+    <w:p>
+      <w:pPr>
+        <w:ind w:left="720" w:firstLine="720"/>
+        <w:rPr>
+          <w:rFonts w:ascii="Courier New" w:hAnsi="Courier New" w:cs="Courier New"/>
+          <w:sz w:val="28"/>
+          <w:szCs w:val="28"/>
+        </w:rPr>
+      </w:pPr>
+      <w:r>
+        <w:rPr>
+          <w:rFonts w:ascii="Courier New" w:hAnsi="Courier New" w:cs="Courier New"/>
+          <w:sz w:val="28"/>
+          <w:szCs w:val="28"/>
+        </w:rPr>
+        <w:t>Class constructors</w:t>
+      </w:r>
+    </w:p>
+    <w:p>
+      <w:pPr>
+        <w:rPr>
+          <w:rFonts w:ascii="Courier New" w:hAnsi="Courier New" w:cs="Courier New"/>
+          <w:sz w:val="28"/>
+          <w:szCs w:val="28"/>
+        </w:rPr>
+      </w:pPr>
+      <w:r>
+        <w:rPr>
+          <w:rFonts w:ascii="Courier New" w:hAnsi="Courier New" w:cs="Courier New"/>
+          <w:sz w:val="28"/>
+          <w:szCs w:val="28"/>
+        </w:rPr>
+        <w:tab/>
+      </w:r>
+      <w:r>
+        <w:rPr>
+          <w:rFonts w:ascii="Courier New" w:hAnsi="Courier New" w:cs="Courier New"/>
+          <w:sz w:val="28"/>
+          <w:szCs w:val="28"/>
+        </w:rPr>
+        <w:tab/>
+        <w:t>Setters &amp; Getters</w:t>
+      </w:r>
+    </w:p>
+    <w:p>
+      <w:pPr>
+        <w:rPr>
+          <w:rFonts w:ascii="Courier New" w:hAnsi="Courier New" w:cs="Courier New"/>
+          <w:sz w:val="28"/>
+          <w:szCs w:val="28"/>
+        </w:rPr>
+      </w:pPr>
+      <w:r>
+        <w:rPr>
+          <w:rFonts w:ascii="Courier New" w:hAnsi="Courier New" w:cs="Courier New"/>
+          <w:sz w:val="28"/>
+          <w:szCs w:val="28"/>
+        </w:rPr>
+        <w:tab/>
+      </w:r>
+    </w:p>
+    <w:p>
+      <w:pPr>
+        <w:rPr>
+          <w:rFonts w:ascii="Courier New" w:hAnsi="Courier New" w:cs="Courier New"/>
+          <w:sz w:val="28"/>
+          <w:szCs w:val="28"/>
+        </w:rPr>
+      </w:pPr>
+      <w:r>
+        <w:rPr>
+          <w:rFonts w:ascii="Courier New" w:hAnsi="Courier New" w:cs="Courier New"/>
+          <w:sz w:val="28"/>
+          <w:szCs w:val="28"/>
+        </w:rPr>
+        <w:tab/>
+      </w:r>
+      <w:r>
+        <w:rPr>
+          <w:rFonts w:ascii="Courier New" w:hAnsi="Courier New" w:cs="Courier New"/>
+          <w:sz w:val="28"/>
+          <w:szCs w:val="28"/>
+        </w:rPr>
+        <w:tab/>
+        <w:t>@Entity</w:t>
+      </w:r>
+    </w:p>
+    <w:p>
+      <w:pPr>
+        <w:ind w:left="2160"/>
+        <w:rPr>
+          <w:rFonts w:ascii="Courier New" w:hAnsi="Courier New" w:cs="Courier New"/>
+          <w:sz w:val="28"/>
+          <w:szCs w:val="28"/>
+        </w:rPr>
+      </w:pPr>
+      <w:r>
+        <w:rPr>
+          <w:rFonts w:ascii="Courier New" w:hAnsi="Courier New" w:cs="Courier New"/>
+          <w:sz w:val="28"/>
+          <w:szCs w:val="28"/>
+        </w:rPr>
+        <w:t>Specifies that the class is an entity and is mapped to a database table</w:t>
+      </w:r>
+    </w:p>
+    <w:p>
+      <w:pPr>
+        <w:rPr>
+          <w:rFonts w:ascii="Courier New" w:hAnsi="Courier New" w:cs="Courier New"/>
+          <w:sz w:val="28"/>
+          <w:szCs w:val="28"/>
+        </w:rPr>
+      </w:pPr>
+      <w:r>
+        <w:rPr>
+          <w:rFonts w:ascii="Courier New" w:hAnsi="Courier New" w:cs="Courier New"/>
+          <w:sz w:val="28"/>
+          <w:szCs w:val="28"/>
+        </w:rPr>
+        <w:tab/>
+      </w:r>
+      <w:r>
+        <w:rPr>
+          <w:rFonts w:ascii="Courier New" w:hAnsi="Courier New" w:cs="Courier New"/>
+          <w:sz w:val="28"/>
+          <w:szCs w:val="28"/>
+        </w:rPr>
+        <w:tab/>
+        <w:t>@Table</w:t>
+      </w:r>
+    </w:p>
+    <w:p>
+      <w:pPr>
+        <w:rPr>
+          <w:rFonts w:ascii="Courier New" w:hAnsi="Courier New" w:cs="Courier New"/>
+          <w:sz w:val="28"/>
+          <w:szCs w:val="28"/>
+        </w:rPr>
+      </w:pPr>
+      <w:r>
+        <w:rPr>
+          <w:rFonts w:ascii="Courier New" w:hAnsi="Courier New" w:cs="Courier New"/>
+          <w:sz w:val="28"/>
+          <w:szCs w:val="28"/>
+        </w:rPr>
+        <w:tab/>
+      </w:r>
+      <w:r>
+        <w:rPr>
+          <w:rFonts w:ascii="Courier New" w:hAnsi="Courier New" w:cs="Courier New"/>
+          <w:sz w:val="28"/>
+          <w:szCs w:val="28"/>
+        </w:rPr>
+        <w:tab/>
+      </w:r>
+      <w:r>
+        <w:rPr>
+          <w:rFonts w:ascii="Courier New" w:hAnsi="Courier New" w:cs="Courier New"/>
+          <w:sz w:val="28"/>
+          <w:szCs w:val="28"/>
+        </w:rPr>
+        <w:tab/>
+        <w:t>Specifies the table name of the database</w:t>
+      </w:r>
+    </w:p>
+    <w:p>
+      <w:pPr>
+        <w:rPr>
+          <w:rFonts w:ascii="Courier New" w:hAnsi="Courier New" w:cs="Courier New"/>
+          <w:sz w:val="28"/>
+          <w:szCs w:val="28"/>
+        </w:rPr>
+      </w:pPr>
+      <w:r>
+        <w:rPr>
+          <w:rFonts w:ascii="Courier New" w:hAnsi="Courier New" w:cs="Courier New"/>
+          <w:sz w:val="28"/>
+          <w:szCs w:val="28"/>
+        </w:rPr>
+        <w:tab/>
+      </w:r>
+      <w:r>
+        <w:rPr>
+          <w:rFonts w:ascii="Courier New" w:hAnsi="Courier New" w:cs="Courier New"/>
+          <w:sz w:val="28"/>
+          <w:szCs w:val="28"/>
+        </w:rPr>
+        <w:tab/>
+        <w:t>@Id</w:t>
+      </w:r>
+    </w:p>
+    <w:p>
+      <w:pPr>
+        <w:rPr>
+          <w:rFonts w:ascii="Courier New" w:hAnsi="Courier New" w:cs="Courier New"/>
+          <w:sz w:val="28"/>
+          <w:szCs w:val="28"/>
+        </w:rPr>
+      </w:pPr>
+      <w:r>
+        <w:rPr>
+          <w:rFonts w:ascii="Courier New" w:hAnsi="Courier New" w:cs="Courier New"/>
+          <w:sz w:val="28"/>
+          <w:szCs w:val="28"/>
+        </w:rPr>
+        <w:tab/>
+      </w:r>
+      <w:r>
+        <w:rPr>
+          <w:rFonts w:ascii="Courier New" w:hAnsi="Courier New" w:cs="Courier New"/>
+          <w:sz w:val="28"/>
+          <w:szCs w:val="28"/>
+        </w:rPr>
+        <w:tab/>
+      </w:r>
+      <w:r>
+        <w:rPr>
+          <w:rFonts w:ascii="Courier New" w:hAnsi="Courier New" w:cs="Courier New"/>
+          <w:sz w:val="28"/>
+          <w:szCs w:val="28"/>
+        </w:rPr>
+        <w:tab/>
+        <w:t>Specifies the primary key of an entity</w:t>
+      </w:r>
+    </w:p>
+    <w:p>
+      <w:pPr>
+        <w:rPr>
+          <w:rFonts w:ascii="Courier New" w:hAnsi="Courier New" w:cs="Courier New"/>
+          <w:sz w:val="28"/>
+          <w:szCs w:val="28"/>
+        </w:rPr>
+      </w:pPr>
+      <w:r>
+        <w:rPr>
+          <w:rFonts w:ascii="Courier New" w:hAnsi="Courier New" w:cs="Courier New"/>
+          <w:sz w:val="28"/>
+          <w:szCs w:val="28"/>
+        </w:rPr>
+        <w:tab/>
+      </w:r>
+      <w:r>
+        <w:rPr>
+          <w:rFonts w:ascii="Courier New" w:hAnsi="Courier New" w:cs="Courier New"/>
+          <w:sz w:val="28"/>
+          <w:szCs w:val="28"/>
+        </w:rPr>
+        <w:tab/>
+        <w:t>@SequenceGenerator</w:t>
+      </w:r>
+    </w:p>
+    <w:p>
+      <w:pPr>
+        <w:rPr>
+          <w:rFonts w:ascii="Courier New" w:hAnsi="Courier New" w:cs="Courier New"/>
+          <w:sz w:val="28"/>
+          <w:szCs w:val="28"/>
+        </w:rPr>
+      </w:pPr>
+      <w:r>
+        <w:rPr>
+          <w:rFonts w:ascii="Courier New" w:hAnsi="Courier New" w:cs="Courier New"/>
+          <w:sz w:val="28"/>
+          <w:szCs w:val="28"/>
+        </w:rPr>
+        <w:tab/>
+      </w:r>
+      <w:r>
+        <w:rPr>
+          <w:rFonts w:ascii="Courier New" w:hAnsi="Courier New" w:cs="Courier New"/>
+          <w:sz w:val="28"/>
+          <w:szCs w:val="28"/>
+        </w:rPr>
+        <w:tab/>
+        <w:t>@Generated Value</w:t>
+      </w:r>
+    </w:p>
+    <w:p>
+      <w:pPr>
+        <w:ind w:left="2160"/>
+        <w:rPr>
+          <w:rFonts w:ascii="Courier New" w:hAnsi="Courier New" w:cs="Courier New"/>
+          <w:sz w:val="28"/>
+          <w:szCs w:val="28"/>
+        </w:rPr>
+      </w:pPr>
+      <w:r>
+        <w:rPr>
+          <w:rFonts w:ascii="Courier New" w:hAnsi="Courier New" w:cs="Courier New"/>
+          <w:sz w:val="28"/>
+          <w:szCs w:val="28"/>
+        </w:rPr>
+        <w:lastRenderedPageBreak/>
+        <w:t>Give the generation strategy for the values of the primary key</w:t>
+      </w:r>
+    </w:p>
+    <w:p>
+      <w:pPr>
+        <w:rPr>
+          <w:rFonts w:ascii="Courier New" w:hAnsi="Courier New" w:cs="Courier New"/>
+          <w:sz w:val="28"/>
+          <w:szCs w:val="28"/>
+        </w:rPr>
+      </w:pPr>
+      <w:r>
+        <w:rPr>
+          <w:rFonts w:ascii="Courier New" w:hAnsi="Courier New" w:cs="Courier New"/>
+          <w:sz w:val="28"/>
+          <w:szCs w:val="28"/>
+        </w:rPr>
+        <w:tab/>
+        <w:t>Repository</w:t>
+      </w:r>
+    </w:p>
+    <w:p>
+      <w:pPr>
+        <w:rPr>
+          <w:rFonts w:ascii="Courier New" w:hAnsi="Courier New" w:cs="Courier New"/>
+          <w:sz w:val="28"/>
+          <w:szCs w:val="28"/>
+        </w:rPr>
+      </w:pPr>
+      <w:r>
+        <w:rPr>
+          <w:rFonts w:ascii="Courier New" w:hAnsi="Courier New" w:cs="Courier New"/>
+          <w:sz w:val="28"/>
+          <w:szCs w:val="28"/>
+        </w:rPr>
+        <w:tab/>
+      </w:r>
+      <w:r>
+        <w:rPr>
+          <w:rFonts w:ascii="Courier New" w:hAnsi="Courier New" w:cs="Courier New"/>
+          <w:sz w:val="28"/>
+          <w:szCs w:val="28"/>
+        </w:rPr>
+        <w:tab/>
+        <w:t>Data Access Layer</w:t>
+      </w:r>
+    </w:p>
+    <w:p>
+      <w:pPr>
+        <w:ind w:left="1440"/>
+        <w:rPr>
+          <w:rFonts w:ascii="Courier New" w:hAnsi="Courier New" w:cs="Courier New"/>
+          <w:sz w:val="28"/>
+          <w:szCs w:val="28"/>
+        </w:rPr>
+      </w:pPr>
+      <w:r>
+        <w:rPr>
+          <w:rFonts w:ascii="Courier New" w:hAnsi="Courier New" w:cs="Courier New"/>
+          <w:sz w:val="28"/>
+          <w:szCs w:val="28"/>
+        </w:rPr>
+        <w:t>Encapsulates storage, retrieval, and search behavior</w:t>
+      </w:r>
+    </w:p>
+    <w:p>
+      <w:pPr>
+        <w:ind w:left="1440"/>
+        <w:rPr>
+          <w:rFonts w:ascii="Courier New" w:hAnsi="Courier New" w:cs="Courier New"/>
+          <w:sz w:val="28"/>
+          <w:szCs w:val="28"/>
+        </w:rPr>
+      </w:pPr>
+      <w:r>
+        <w:rPr>
+          <w:rFonts w:ascii="Courier New" w:hAnsi="Courier New" w:cs="Courier New"/>
+          <w:sz w:val="28"/>
+          <w:szCs w:val="28"/>
+        </w:rPr>
+        <w:t xml:space="preserve">Extends from the </w:t>
+      </w:r>
+      <w:proofErr w:type="spellStart"/>
+      <w:r>
+        <w:rPr>
+          <w:rFonts w:ascii="Courier New" w:hAnsi="Courier New" w:cs="Courier New"/>
+          <w:sz w:val="28"/>
+          <w:szCs w:val="28"/>
+        </w:rPr>
+        <w:t>JpaRepository</w:t>
+      </w:r>
+      <w:proofErr w:type="spellEnd"/>
+    </w:p>
+    <w:p>
+      <w:pPr>
+        <w:ind w:left="1440"/>
+        <w:rPr>
+          <w:rFonts w:ascii="Courier New" w:hAnsi="Courier New" w:cs="Courier New"/>
+          <w:sz w:val="28"/>
+          <w:szCs w:val="28"/>
+        </w:rPr>
+      </w:pPr>
+      <w:r>
+        <w:rPr>
+          <w:rFonts w:ascii="Courier New" w:hAnsi="Courier New" w:cs="Courier New"/>
+          <w:sz w:val="28"/>
+          <w:szCs w:val="28"/>
+        </w:rPr>
+        <w:t>@Repository</w:t>
+      </w:r>
+    </w:p>
+    <w:p>
+      <w:pPr>
+        <w:ind w:left="2160"/>
+        <w:rPr>
+          <w:rFonts w:ascii="Courier New" w:hAnsi="Courier New" w:cs="Courier New"/>
+          <w:sz w:val="28"/>
+          <w:szCs w:val="28"/>
+        </w:rPr>
+      </w:pPr>
+      <w:r>
+        <w:rPr>
+          <w:rFonts w:ascii="Courier New" w:hAnsi="Courier New" w:cs="Courier New"/>
+          <w:sz w:val="28"/>
+          <w:szCs w:val="28"/>
+        </w:rPr>
+        <w:t>Respons</w:t>
+      </w:r>
+      <w:r>
+        <w:rPr>
+          <w:rFonts w:ascii="Courier New" w:hAnsi="Courier New" w:cs="Courier New"/>
+          <w:sz w:val="28"/>
+          <w:szCs w:val="28"/>
+        </w:rPr>
+        <w:t>ible</w:t>
+      </w:r>
+      <w:r>
+        <w:rPr>
+          <w:rFonts w:ascii="Courier New" w:hAnsi="Courier New" w:cs="Courier New"/>
+          <w:sz w:val="28"/>
+          <w:szCs w:val="28"/>
+        </w:rPr>
+        <w:t xml:space="preserve"> for data access</w:t>
+      </w:r>
+      <w:r>
+        <w:rPr>
+          <w:rFonts w:ascii="Courier New" w:hAnsi="Courier New" w:cs="Courier New"/>
+          <w:sz w:val="28"/>
+          <w:szCs w:val="28"/>
+        </w:rPr>
+        <w:t>. Performs any operation on the object.</w:t>
+      </w:r>
+    </w:p>
+    <w:p>
+      <w:pPr>
+        <w:ind w:left="1440"/>
+        <w:rPr>
+          <w:rFonts w:ascii="Courier New" w:hAnsi="Courier New" w:cs="Courier New"/>
+          <w:sz w:val="28"/>
+          <w:szCs w:val="28"/>
+        </w:rPr>
+      </w:pPr>
+      <w:r>
+        <w:rPr>
+          <w:rFonts w:ascii="Courier New" w:hAnsi="Courier New" w:cs="Courier New"/>
+          <w:sz w:val="28"/>
+          <w:szCs w:val="28"/>
+        </w:rPr>
+        <w:t>@Query</w:t>
+      </w:r>
+    </w:p>
+    <w:p>
+      <w:pPr>
+        <w:rPr>
+          <w:rFonts w:ascii="Courier New" w:hAnsi="Courier New" w:cs="Courier New"/>
+          <w:sz w:val="28"/>
+          <w:szCs w:val="28"/>
+        </w:rPr>
+      </w:pPr>
+      <w:r>
+        <w:rPr>
+          <w:rFonts w:ascii="Courier New" w:hAnsi="Courier New" w:cs="Courier New"/>
+          <w:sz w:val="28"/>
+          <w:szCs w:val="28"/>
+        </w:rPr>
+        <w:tab/>
+        <w:t>Service</w:t>
+      </w:r>
+    </w:p>
+    <w:p>
+      <w:pPr>
+        <w:rPr>
+          <w:rFonts w:ascii="Courier New" w:hAnsi="Courier New" w:cs="Courier New"/>
+          <w:sz w:val="28"/>
+          <w:szCs w:val="28"/>
+        </w:rPr>
+      </w:pPr>
+      <w:r>
+        <w:rPr>
+          <w:rFonts w:ascii="Courier New" w:hAnsi="Courier New" w:cs="Courier New"/>
+          <w:sz w:val="28"/>
+          <w:szCs w:val="28"/>
+        </w:rPr>
+        <w:tab/>
+      </w:r>
+      <w:r>
+        <w:rPr>
+          <w:rFonts w:ascii="Courier New" w:hAnsi="Courier New" w:cs="Courier New"/>
+          <w:sz w:val="28"/>
+          <w:szCs w:val="28"/>
+        </w:rPr>
+        <w:tab/>
+      </w:r>
+      <w:r>
+        <w:rPr>
+          <w:rFonts w:ascii="Courier New" w:hAnsi="Courier New" w:cs="Courier New"/>
+          <w:sz w:val="28"/>
+          <w:szCs w:val="28"/>
+        </w:rPr>
+        <w:t xml:space="preserve">Service Layer </w:t>
+      </w:r>
+      <w:r>
+        <w:rPr>
+          <w:rFonts w:ascii="Courier New" w:hAnsi="Courier New" w:cs="Courier New"/>
+          <w:sz w:val="28"/>
+          <w:szCs w:val="28"/>
+        </w:rPr>
+        <w:sym w:font="Wingdings" w:char="F0E0"/>
+      </w:r>
+      <w:r>
+        <w:rPr>
+          <w:rFonts w:ascii="Courier New" w:hAnsi="Courier New" w:cs="Courier New"/>
+          <w:sz w:val="28"/>
+          <w:szCs w:val="28"/>
+        </w:rPr>
+        <w:t xml:space="preserve"> Data Access Layer</w:t>
+      </w:r>
+    </w:p>
+    <w:p>
+      <w:pPr>
+        <w:rPr>
+          <w:rFonts w:ascii="Courier New" w:hAnsi="Courier New" w:cs="Courier New"/>
+          <w:sz w:val="28"/>
+          <w:szCs w:val="28"/>
+        </w:rPr>
+      </w:pPr>
+      <w:r>
+        <w:rPr>
+          <w:rFonts w:ascii="Courier New" w:hAnsi="Courier New" w:cs="Courier New"/>
+          <w:sz w:val="28"/>
+          <w:szCs w:val="28"/>
+        </w:rPr>
+        <w:tab/>
+      </w:r>
+      <w:r>
+        <w:rPr>
+          <w:rFonts w:ascii="Courier New" w:hAnsi="Courier New" w:cs="Courier New"/>
+          <w:sz w:val="28"/>
+          <w:szCs w:val="28"/>
+        </w:rPr>
+        <w:tab/>
+        <w:t>@Autowired</w:t>
+      </w:r>
+    </w:p>
+    <w:p>
+      <w:pPr>
+        <w:ind w:left="2160"/>
+        <w:rPr>
+          <w:rFonts w:ascii="Courier New" w:hAnsi="Courier New" w:cs="Courier New"/>
+          <w:sz w:val="28"/>
+          <w:szCs w:val="28"/>
+        </w:rPr>
+      </w:pPr>
+      <w:proofErr w:type="spellStart"/>
+      <w:r>
+        <w:rPr>
+          <w:rFonts w:ascii="Courier New" w:hAnsi="Courier New" w:cs="Courier New"/>
+          <w:sz w:val="28"/>
+          <w:szCs w:val="28"/>
+        </w:rPr>
+        <w:t>Autowire</w:t>
+      </w:r>
+      <w:proofErr w:type="spellEnd"/>
+      <w:r>
+        <w:rPr>
+          <w:rFonts w:ascii="Courier New" w:hAnsi="Courier New" w:cs="Courier New"/>
+          <w:sz w:val="28"/>
+          <w:szCs w:val="28"/>
+        </w:rPr>
+        <w:t xml:space="preserve"> the object of the repository inside the service class to invoke their methods</w:t>
+      </w:r>
+    </w:p>
+    <w:p>
+      <w:pPr>
+        <w:rPr>
+          <w:rFonts w:ascii="Courier New" w:hAnsi="Courier New" w:cs="Courier New"/>
+          <w:sz w:val="28"/>
+          <w:szCs w:val="28"/>
+        </w:rPr>
+      </w:pPr>
+    </w:p>
+    <w:p>
+      <w:pPr>
+        <w:rPr>
+          <w:rFonts w:ascii="Courier New" w:hAnsi="Courier New" w:cs="Courier New"/>
+          <w:sz w:val="28"/>
+          <w:szCs w:val="28"/>
+        </w:rPr>
+      </w:pPr>
+      <w:r>
+        <w:rPr>
+          <w:rFonts w:ascii="Courier New" w:hAnsi="Courier New" w:cs="Courier New"/>
+          <w:sz w:val="28"/>
+          <w:szCs w:val="28"/>
+        </w:rPr>
+        <w:tab/>
+      </w:r>
+      <w:r>
+        <w:rPr>
+          <w:rFonts w:ascii="Courier New" w:hAnsi="Courier New" w:cs="Courier New"/>
+          <w:sz w:val="28"/>
+          <w:szCs w:val="28"/>
+        </w:rPr>
+        <w:tab/>
+      </w:r>
+    </w:p>
+    <w:p>
+      <w:pPr>
+        <w:rPr>
+          <w:rFonts w:ascii="Courier New" w:hAnsi="Courier New" w:cs="Courier New"/>
+          <w:sz w:val="28"/>
+          <w:szCs w:val="28"/>
+        </w:rPr>
+      </w:pPr>
+      <w:r>
+        <w:rPr>
+          <w:rFonts w:ascii="Courier New" w:hAnsi="Courier New" w:cs="Courier New"/>
+          <w:sz w:val="28"/>
+          <w:szCs w:val="28"/>
+        </w:rPr>
+        <w:tab/>
+        <w:t>Security</w:t>
+      </w:r>
+    </w:p>
+    <w:p>
+      <w:pPr>
+        <w:pStyle w:val="Heading1"/>
+        <w:rPr>
+          <w:rFonts w:ascii="Courier New" w:hAnsi="Courier New" w:cs="Courier New"/>
+          <w:sz w:val="28"/>
+          <w:szCs w:val="28"/>
+        </w:rPr>
+      </w:pPr>
+      <w:bookmarkStart w:id="3" w:name="_Toc80731672"/>
+      <w:r>
+        <w:rPr>
+          <w:rFonts w:ascii="Courier New" w:hAnsi="Courier New" w:cs="Courier New"/>
+          <w:sz w:val="28"/>
+          <w:szCs w:val="28"/>
+        </w:rPr>
+        <w:lastRenderedPageBreak/>
         <w:t xml:space="preserve">Spring </w:t>
       </w:r>
       <w:proofErr w:type="spellStart"/>
@@ -46,6 +2804,7 @@
         </w:rPr>
         <w:t>Initializr</w:t>
       </w:r>
+      <w:bookmarkEnd w:id="3"/>
       <w:proofErr w:type="spellEnd"/>
     </w:p>
     <w:p>
@@ -64,8 +2823,17 @@
           <w:szCs w:val="28"/>
         </w:rPr>
         <w:tab/>
+      </w:r>
+      <w:bookmarkStart w:id="4" w:name="_Toc80731673"/>
+      <w:r>
+        <w:rPr>
+          <w:rFonts w:ascii="Courier New" w:hAnsi="Courier New" w:cs="Courier New"/>
+          <w:sz w:val="28"/>
+          <w:szCs w:val="28"/>
+        </w:rPr>
         <w:t>Set up:</w:t>
       </w:r>
+      <w:bookmarkEnd w:id="4"/>
     </w:p>
     <w:p>
       <w:pPr>
@@ -87,7 +2855,8 @@
         </w:rPr>
         <w:t xml:space="preserve"> </w:t>
       </w:r>
-      <w:hyperlink r:id="rId6" w:history="1">
+      <w:hyperlink r:id="rId7" w:history="1">
+        <w:bookmarkStart w:id="5" w:name="_Toc80731674"/>
         <w:r>
           <w:rPr>
             <w:rStyle w:val="Hyperlink"/>
@@ -97,6 +2866,7 @@
           </w:rPr>
           <w:t>https://start.spring.io/</w:t>
         </w:r>
+        <w:bookmarkEnd w:id="5"/>
       </w:hyperlink>
     </w:p>
     <w:p>
@@ -131,7 +2901,7 @@
                     <pic:cNvPicPr/>
                   </pic:nvPicPr>
                   <pic:blipFill>
-                    <a:blip r:embed="rId7"/>
+                    <a:blip r:embed="rId8"/>
                     <a:stretch>
                       <a:fillRect/>
                     </a:stretch>
@@ -161,6 +2931,7 @@
           <w:szCs w:val="28"/>
         </w:rPr>
       </w:pPr>
+      <w:bookmarkStart w:id="6" w:name="_Toc80731675"/>
       <w:r>
         <w:rPr>
           <w:rFonts w:ascii="Courier New" w:hAnsi="Courier New" w:cs="Courier New"/>
@@ -169,6 +2940,7 @@
         </w:rPr>
         <w:t>Spring Boot</w:t>
       </w:r>
+      <w:bookmarkEnd w:id="6"/>
     </w:p>
     <w:p>
       <w:pPr>
@@ -186,8 +2958,17 @@
           <w:szCs w:val="28"/>
         </w:rPr>
         <w:tab/>
+      </w:r>
+      <w:bookmarkStart w:id="7" w:name="_Toc80731676"/>
+      <w:r>
+        <w:rPr>
+          <w:rFonts w:ascii="Courier New" w:hAnsi="Courier New" w:cs="Courier New"/>
+          <w:sz w:val="28"/>
+          <w:szCs w:val="28"/>
+        </w:rPr>
         <w:t>Application. Properties</w:t>
       </w:r>
+      <w:bookmarkEnd w:id="7"/>
     </w:p>
     <w:p>
       <w:pPr>
@@ -467,6 +3248,7 @@
           <w:szCs w:val="28"/>
         </w:rPr>
       </w:pPr>
+      <w:bookmarkStart w:id="8" w:name="_Toc80731677"/>
       <w:r>
         <w:rPr>
           <w:rFonts w:ascii="Courier New" w:hAnsi="Courier New" w:cs="Courier New"/>
@@ -483,6 +3265,7 @@
         </w:rPr>
         <w:t>QL</w:t>
       </w:r>
+      <w:bookmarkEnd w:id="8"/>
     </w:p>
     <w:p>
       <w:pPr>
@@ -555,8 +3338,36 @@
           <w:sz w:val="28"/>
           <w:szCs w:val="28"/>
         </w:rPr>
+        <w:t>userID</w:t>
+      </w:r>
+      <w:proofErr w:type="spellEnd"/>
+      <w:r>
+        <w:rPr>
+          <w:rFonts w:ascii="Courier New" w:hAnsi="Courier New" w:cs="Courier New"/>
+          <w:sz w:val="28"/>
+          <w:szCs w:val="28"/>
+        </w:rPr>
+        <w:t xml:space="preserve"> BIGSERIAL NOT NULL PRIMARY KEY,</w:t>
+      </w:r>
+    </w:p>
+    <w:p>
+      <w:pPr>
+        <w:ind w:left="720"/>
+        <w:rPr>
+          <w:rFonts w:ascii="Courier New" w:hAnsi="Courier New" w:cs="Courier New"/>
+          <w:sz w:val="28"/>
+          <w:szCs w:val="28"/>
+        </w:rPr>
+      </w:pPr>
+      <w:proofErr w:type="spellStart"/>
+      <w:r>
+        <w:rPr>
+          <w:rFonts w:ascii="Courier New" w:hAnsi="Courier New" w:cs="Courier New"/>
+          <w:sz w:val="28"/>
+          <w:szCs w:val="28"/>
+        </w:rPr>
         <w:lastRenderedPageBreak/>
-        <w:t>userID</w:t>
+        <w:t>firstName</w:t>
       </w:r>
       <w:proofErr w:type="spellEnd"/>
       <w:r>
@@ -565,7 +3376,7 @@
           <w:sz w:val="28"/>
           <w:szCs w:val="28"/>
         </w:rPr>
-        <w:t xml:space="preserve"> BIGSERIAL NOT NULL PRIMARY KEY,</w:t>
+        <w:t xml:space="preserve"> VARCHAR(100) NOT NULL,</w:t>
       </w:r>
     </w:p>
     <w:p>
@@ -584,7 +3395,7 @@
           <w:sz w:val="28"/>
           <w:szCs w:val="28"/>
         </w:rPr>
-        <w:t>firstName</w:t>
+        <w:t>lastName</w:t>
       </w:r>
       <w:proofErr w:type="spellEnd"/>
       <w:r>
@@ -605,6 +3416,24 @@
           <w:szCs w:val="28"/>
         </w:rPr>
       </w:pPr>
+      <w:r>
+        <w:rPr>
+          <w:rFonts w:ascii="Courier New" w:hAnsi="Courier New" w:cs="Courier New"/>
+          <w:sz w:val="28"/>
+          <w:szCs w:val="28"/>
+        </w:rPr>
+        <w:t>email VARCHAR(254) NOT NULL,</w:t>
+      </w:r>
+    </w:p>
+    <w:p>
+      <w:pPr>
+        <w:ind w:left="720"/>
+        <w:rPr>
+          <w:rFonts w:ascii="Courier New" w:hAnsi="Courier New" w:cs="Courier New"/>
+          <w:sz w:val="28"/>
+          <w:szCs w:val="28"/>
+        </w:rPr>
+      </w:pPr>
       <w:proofErr w:type="spellStart"/>
       <w:r>
         <w:rPr>
@@ -612,7 +3441,7 @@
           <w:sz w:val="28"/>
           <w:szCs w:val="28"/>
         </w:rPr>
-        <w:t>lastName</w:t>
+        <w:t>dateJoined</w:t>
       </w:r>
       <w:proofErr w:type="spellEnd"/>
       <w:r>
@@ -621,7 +3450,7 @@
           <w:sz w:val="28"/>
           <w:szCs w:val="28"/>
         </w:rPr>
-        <w:t xml:space="preserve"> VARCHAR(100) NOT NULL,</w:t>
+        <w:t xml:space="preserve"> date NOT NULL</w:t>
       </w:r>
     </w:p>
     <w:p>
@@ -639,52 +3468,6 @@
           <w:sz w:val="28"/>
           <w:szCs w:val="28"/>
         </w:rPr>
-        <w:t>email VARCHAR(254) NOT NULL,</w:t>
-      </w:r>
-    </w:p>
-    <w:p>
-      <w:pPr>
-        <w:ind w:left="720"/>
-        <w:rPr>
-          <w:rFonts w:ascii="Courier New" w:hAnsi="Courier New" w:cs="Courier New"/>
-          <w:sz w:val="28"/>
-          <w:szCs w:val="28"/>
-        </w:rPr>
-      </w:pPr>
-      <w:proofErr w:type="spellStart"/>
-      <w:r>
-        <w:rPr>
-          <w:rFonts w:ascii="Courier New" w:hAnsi="Courier New" w:cs="Courier New"/>
-          <w:sz w:val="28"/>
-          <w:szCs w:val="28"/>
-        </w:rPr>
-        <w:t>dateJoined</w:t>
-      </w:r>
-      <w:proofErr w:type="spellEnd"/>
-      <w:r>
-        <w:rPr>
-          <w:rFonts w:ascii="Courier New" w:hAnsi="Courier New" w:cs="Courier New"/>
-          <w:sz w:val="28"/>
-          <w:szCs w:val="28"/>
-        </w:rPr>
-        <w:t xml:space="preserve"> date NOT NULL</w:t>
-      </w:r>
-    </w:p>
-    <w:p>
-      <w:pPr>
-        <w:ind w:left="720"/>
-        <w:rPr>
-          <w:rFonts w:ascii="Courier New" w:hAnsi="Courier New" w:cs="Courier New"/>
-          <w:sz w:val="28"/>
-          <w:szCs w:val="28"/>
-        </w:rPr>
-      </w:pPr>
-      <w:r>
-        <w:rPr>
-          <w:rFonts w:ascii="Courier New" w:hAnsi="Courier New" w:cs="Courier New"/>
-          <w:sz w:val="28"/>
-          <w:szCs w:val="28"/>
-        </w:rPr>
         <w:t>);</w:t>
       </w:r>
     </w:p>
@@ -697,6 +3480,7 @@
           <w:szCs w:val="28"/>
         </w:rPr>
       </w:pPr>
+      <w:bookmarkStart w:id="9" w:name="_Toc80731678"/>
       <w:r>
         <w:rPr>
           <w:rFonts w:ascii="Courier New" w:hAnsi="Courier New" w:cs="Courier New"/>
@@ -705,6 +3489,7 @@
         </w:rPr>
         <w:t>React</w:t>
       </w:r>
+      <w:bookmarkEnd w:id="9"/>
     </w:p>
     <w:p>
       <w:pPr>
@@ -722,8 +3507,17 @@
           <w:szCs w:val="28"/>
         </w:rPr>
         <w:tab/>
+      </w:r>
+      <w:bookmarkStart w:id="10" w:name="_Toc80731679"/>
+      <w:r>
+        <w:rPr>
+          <w:rFonts w:ascii="Courier New" w:hAnsi="Courier New" w:cs="Courier New"/>
+          <w:sz w:val="28"/>
+          <w:szCs w:val="28"/>
+        </w:rPr>
         <w:t>Set up:</w:t>
       </w:r>
+      <w:bookmarkEnd w:id="10"/>
     </w:p>
     <w:p>
       <w:pPr>
@@ -1124,12 +3918,12 @@
       </w:pPr>
     </w:p>
     <w:sectPr>
-      <w:headerReference w:type="even" r:id="rId8"/>
-      <w:headerReference w:type="default" r:id="rId9"/>
-      <w:footerReference w:type="even" r:id="rId10"/>
-      <w:footerReference w:type="default" r:id="rId11"/>
-      <w:headerReference w:type="first" r:id="rId12"/>
-      <w:footerReference w:type="first" r:id="rId13"/>
+      <w:headerReference w:type="even" r:id="rId9"/>
+      <w:headerReference w:type="default" r:id="rId10"/>
+      <w:footerReference w:type="even" r:id="rId11"/>
+      <w:footerReference w:type="default" r:id="rId12"/>
+      <w:headerReference w:type="first" r:id="rId13"/>
+      <w:footerReference w:type="first" r:id="rId14"/>
       <w:pgSz w:w="12240" w:h="15840"/>
       <w:pgMar w:top="1440" w:right="1440" w:bottom="1440" w:left="1440" w:header="720" w:footer="720" w:gutter="0"/>
       <w:cols w:space="720"/>
@@ -1864,6 +4658,43 @@
     <w:uiPriority w:val="99"/>
     <w:rsid w:val="001D4E49"/>
   </w:style>
+  <w:style w:type="paragraph" w:styleId="TOCHeading">
+    <w:name w:val="TOC Heading"/>
+    <w:basedOn w:val="Heading1"/>
+    <w:next w:val="Normal"/>
+    <w:uiPriority w:val="39"/>
+    <w:unhideWhenUsed/>
+    <w:qFormat/>
+    <w:rsid w:val="001C4D2B"/>
+    <w:pPr>
+      <w:outlineLvl w:val="9"/>
+    </w:pPr>
+  </w:style>
+  <w:style w:type="paragraph" w:styleId="TOC1">
+    <w:name w:val="toc 1"/>
+    <w:basedOn w:val="Normal"/>
+    <w:next w:val="Normal"/>
+    <w:autoRedefine/>
+    <w:uiPriority w:val="39"/>
+    <w:unhideWhenUsed/>
+    <w:rsid w:val="001C4D2B"/>
+    <w:pPr>
+      <w:spacing w:after="100"/>
+    </w:pPr>
+  </w:style>
+  <w:style w:type="paragraph" w:styleId="TOC2">
+    <w:name w:val="toc 2"/>
+    <w:basedOn w:val="Normal"/>
+    <w:next w:val="Normal"/>
+    <w:autoRedefine/>
+    <w:uiPriority w:val="39"/>
+    <w:unhideWhenUsed/>
+    <w:rsid w:val="001C4D2B"/>
+    <w:pPr>
+      <w:spacing w:after="100"/>
+      <w:ind w:left="220"/>
+    </w:pPr>
+  </w:style>
 </w:styles>
 </file>
 
@@ -2160,4 +4991,16 @@
     </a:ext>
   </a:extLst>
 </a:theme>
+</file>
+
+<file path=customXml/item1.xml><?xml version="1.0" encoding="utf-8"?>
+<b:Sources xmlns:b="http://schemas.openxmlformats.org/officeDocument/2006/bibliography" xmlns="http://schemas.openxmlformats.org/officeDocument/2006/bibliography" SelectedStyle="\APASixthEditionOfficeOnline.xsl" StyleName="APA" Version="6"/>
+</file>
+
+<file path=customXml/itemProps1.xml><?xml version="1.0" encoding="utf-8"?>
+<ds:datastoreItem xmlns:ds="http://schemas.openxmlformats.org/officeDocument/2006/customXml" ds:itemID="{21C78F94-F19B-40FD-93BE-79DE294860AA}">
+  <ds:schemaRefs>
+    <ds:schemaRef ds:uri="http://schemas.openxmlformats.org/officeDocument/2006/bibliography"/>
+  </ds:schemaRefs>
+</ds:datastoreItem>
 </file>
</xml_diff>